<commit_message>
Included multiple imputation and utilization
</commit_message>
<xml_diff>
--- a/paper/table_unweighted summary lookback by cohort.docx
+++ b/paper/table_unweighted summary lookback by cohort.docx
@@ -17258,7 +17258,7 @@
                 <w:rFonts w:ascii="Calibri" w:hAnsi="Calibri"/>
                 <w:sz w:val="20"/>
               </w:rPr>
-              <w:t xml:space="default">6,000</w:t>
+              <w:t xml:space="default">218,848</w:t>
             </w:r>
           </w:p>
         </w:tc>
@@ -17383,7 +17383,7 @@
                 <w:rFonts w:ascii="Calibri" w:hAnsi="Calibri"/>
                 <w:sz w:val="20"/>
               </w:rPr>
-              <w:t xml:space="default">    CP1</w:t>
+              <w:t xml:space="default">    Censored</w:t>
             </w:r>
           </w:p>
         </w:tc>
@@ -17431,79 +17431,79 @@
                 <w:rFonts w:ascii="Calibri" w:hAnsi="Calibri"/>
                 <w:sz w:val="20"/>
               </w:rPr>
-              <w:t xml:space="default">1,652 (28%)</w:t>
-            </w:r>
-          </w:p>
-        </w:tc>
-        <w:tc>
-          <w:tcPr>
-            <w:tcBorders>
-              <w:top w:val="single" w:space="0" w:color="D3D3D3"/>
-              <w:bottom w:val="single" w:space="0" w:color="D3D3D3"/>
-              <w:start w:val="single" w:space="0" w:color="D3D3D3"/>
-              <w:end w:val="single" w:space="0" w:color="D3D3D3"/>
-            </w:tcBorders>
-          </w:tcPr>
-          <w:p>
-            <w:pPr>
-              <w:spacing w:before="0" w:after="60"/>
-              <w:keepNext/>
-              <w:jc w:val="center"/>
-            </w:pPr>
-            <w:r>
-              <w:rPr>
-                <w:rFonts w:ascii="Calibri" w:hAnsi="Calibri"/>
-                <w:sz w:val="20"/>
-              </w:rPr>
-              <w:t xml:space="default">368 (30%)</w:t>
-            </w:r>
-          </w:p>
-        </w:tc>
-        <w:tc>
-          <w:tcPr>
-            <w:tcBorders>
-              <w:top w:val="single" w:space="0" w:color="D3D3D3"/>
-              <w:bottom w:val="single" w:space="0" w:color="D3D3D3"/>
-              <w:start w:val="single" w:space="0" w:color="D3D3D3"/>
-              <w:end w:val="single" w:space="0" w:color="D3D3D3"/>
-            </w:tcBorders>
-          </w:tcPr>
-          <w:p>
-            <w:pPr>
-              <w:spacing w:before="0" w:after="60"/>
-              <w:keepNext/>
-              <w:jc w:val="center"/>
-            </w:pPr>
-            <w:r>
-              <w:rPr>
-                <w:rFonts w:ascii="Calibri" w:hAnsi="Calibri"/>
-                <w:sz w:val="20"/>
-              </w:rPr>
-              <w:t xml:space="default">480 (41%)</w:t>
-            </w:r>
-          </w:p>
-        </w:tc>
-        <w:tc>
-          <w:tcPr>
-            <w:tcBorders>
-              <w:top w:val="single" w:space="0" w:color="D3D3D3"/>
-              <w:bottom w:val="single" w:space="0" w:color="D3D3D3"/>
-              <w:start w:val="single" w:space="0" w:color="D3D3D3"/>
-              <w:end w:val="single" w:space="0" w:color="D3D3D3"/>
-            </w:tcBorders>
-          </w:tcPr>
-          <w:p>
-            <w:pPr>
-              <w:spacing w:before="0" w:after="60"/>
-              <w:keepNext/>
-              <w:jc w:val="center"/>
-            </w:pPr>
-            <w:r>
-              <w:rPr>
-                <w:rFonts w:ascii="Calibri" w:hAnsi="Calibri"/>
-                <w:sz w:val="20"/>
-              </w:rPr>
-              <w:t xml:space="default">804 (22%)</w:t>
+              <w:t xml:space="default">212,848 (97%)</w:t>
+            </w:r>
+          </w:p>
+        </w:tc>
+        <w:tc>
+          <w:tcPr>
+            <w:tcBorders>
+              <w:top w:val="single" w:space="0" w:color="D3D3D3"/>
+              <w:bottom w:val="single" w:space="0" w:color="D3D3D3"/>
+              <w:start w:val="single" w:space="0" w:color="D3D3D3"/>
+              <w:end w:val="single" w:space="0" w:color="D3D3D3"/>
+            </w:tcBorders>
+          </w:tcPr>
+          <w:p>
+            <w:pPr>
+              <w:spacing w:before="0" w:after="60"/>
+              <w:keepNext/>
+              <w:jc w:val="center"/>
+            </w:pPr>
+            <w:r>
+              <w:rPr>
+                <w:rFonts w:ascii="Calibri" w:hAnsi="Calibri"/>
+                <w:sz w:val="20"/>
+              </w:rPr>
+              <w:t xml:space="default">37,442 (97%)</w:t>
+            </w:r>
+          </w:p>
+        </w:tc>
+        <w:tc>
+          <w:tcPr>
+            <w:tcBorders>
+              <w:top w:val="single" w:space="0" w:color="D3D3D3"/>
+              <w:bottom w:val="single" w:space="0" w:color="D3D3D3"/>
+              <w:start w:val="single" w:space="0" w:color="D3D3D3"/>
+              <w:end w:val="single" w:space="0" w:color="D3D3D3"/>
+            </w:tcBorders>
+          </w:tcPr>
+          <w:p>
+            <w:pPr>
+              <w:spacing w:before="0" w:after="60"/>
+              <w:keepNext/>
+              <w:jc w:val="center"/>
+            </w:pPr>
+            <w:r>
+              <w:rPr>
+                <w:rFonts w:ascii="Calibri" w:hAnsi="Calibri"/>
+                <w:sz w:val="20"/>
+              </w:rPr>
+              <w:t xml:space="default">36,136 (97%)</w:t>
+            </w:r>
+          </w:p>
+        </w:tc>
+        <w:tc>
+          <w:tcPr>
+            <w:tcBorders>
+              <w:top w:val="single" w:space="0" w:color="D3D3D3"/>
+              <w:bottom w:val="single" w:space="0" w:color="D3D3D3"/>
+              <w:start w:val="single" w:space="0" w:color="D3D3D3"/>
+              <w:end w:val="single" w:space="0" w:color="D3D3D3"/>
+            </w:tcBorders>
+          </w:tcPr>
+          <w:p>
+            <w:pPr>
+              <w:spacing w:before="0" w:after="60"/>
+              <w:keepNext/>
+              <w:jc w:val="center"/>
+            </w:pPr>
+            <w:r>
+              <w:rPr>
+                <w:rFonts w:ascii="Calibri" w:hAnsi="Calibri"/>
+                <w:sz w:val="20"/>
+              </w:rPr>
+              <w:t xml:space="default">139,270 (97%)</w:t>
             </w:r>
           </w:p>
         </w:tc>
@@ -17532,7 +17532,7 @@
                 <w:rFonts w:ascii="Calibri" w:hAnsi="Calibri"/>
                 <w:sz w:val="20"/>
               </w:rPr>
-              <w:t xml:space="default">    CP2</w:t>
+              <w:t xml:space="default">    CP1</w:t>
             </w:r>
           </w:p>
         </w:tc>
@@ -17580,79 +17580,79 @@
                 <w:rFonts w:ascii="Calibri" w:hAnsi="Calibri"/>
                 <w:sz w:val="20"/>
               </w:rPr>
-              <w:t xml:space="default">288 (4.8%)</w:t>
-            </w:r>
-          </w:p>
-        </w:tc>
-        <w:tc>
-          <w:tcPr>
-            <w:tcBorders>
-              <w:top w:val="single" w:space="0" w:color="D3D3D3"/>
-              <w:bottom w:val="single" w:space="0" w:color="D3D3D3"/>
-              <w:start w:val="single" w:space="0" w:color="D3D3D3"/>
-              <w:end w:val="single" w:space="0" w:color="D3D3D3"/>
-            </w:tcBorders>
-          </w:tcPr>
-          <w:p>
-            <w:pPr>
-              <w:spacing w:before="0" w:after="60"/>
-              <w:keepNext/>
-              <w:jc w:val="center"/>
-            </w:pPr>
-            <w:r>
-              <w:rPr>
-                <w:rFonts w:ascii="Calibri" w:hAnsi="Calibri"/>
-                <w:sz w:val="20"/>
-              </w:rPr>
-              <w:t xml:space="default">62 (5.0%)</w:t>
-            </w:r>
-          </w:p>
-        </w:tc>
-        <w:tc>
-          <w:tcPr>
-            <w:tcBorders>
-              <w:top w:val="single" w:space="0" w:color="D3D3D3"/>
-              <w:bottom w:val="single" w:space="0" w:color="D3D3D3"/>
-              <w:start w:val="single" w:space="0" w:color="D3D3D3"/>
-              <w:end w:val="single" w:space="0" w:color="D3D3D3"/>
-            </w:tcBorders>
-          </w:tcPr>
-          <w:p>
-            <w:pPr>
-              <w:spacing w:before="0" w:after="60"/>
-              <w:keepNext/>
-              <w:jc w:val="center"/>
-            </w:pPr>
-            <w:r>
-              <w:rPr>
-                <w:rFonts w:ascii="Calibri" w:hAnsi="Calibri"/>
-                <w:sz w:val="20"/>
-              </w:rPr>
-              <w:t xml:space="default">87 (7.5%)</w:t>
-            </w:r>
-          </w:p>
-        </w:tc>
-        <w:tc>
-          <w:tcPr>
-            <w:tcBorders>
-              <w:top w:val="single" w:space="0" w:color="D3D3D3"/>
-              <w:bottom w:val="single" w:space="0" w:color="D3D3D3"/>
-              <w:start w:val="single" w:space="0" w:color="D3D3D3"/>
-              <w:end w:val="single" w:space="0" w:color="D3D3D3"/>
-            </w:tcBorders>
-          </w:tcPr>
-          <w:p>
-            <w:pPr>
-              <w:spacing w:before="0" w:after="60"/>
-              <w:keepNext/>
-              <w:jc w:val="center"/>
-            </w:pPr>
-            <w:r>
-              <w:rPr>
-                <w:rFonts w:ascii="Calibri" w:hAnsi="Calibri"/>
-                <w:sz w:val="20"/>
-              </w:rPr>
-              <w:t xml:space="default">139 (3.9%)</w:t>
+              <w:t xml:space="default">1,652 (0.8%)</w:t>
+            </w:r>
+          </w:p>
+        </w:tc>
+        <w:tc>
+          <w:tcPr>
+            <w:tcBorders>
+              <w:top w:val="single" w:space="0" w:color="D3D3D3"/>
+              <w:bottom w:val="single" w:space="0" w:color="D3D3D3"/>
+              <w:start w:val="single" w:space="0" w:color="D3D3D3"/>
+              <w:end w:val="single" w:space="0" w:color="D3D3D3"/>
+            </w:tcBorders>
+          </w:tcPr>
+          <w:p>
+            <w:pPr>
+              <w:spacing w:before="0" w:after="60"/>
+              <w:keepNext/>
+              <w:jc w:val="center"/>
+            </w:pPr>
+            <w:r>
+              <w:rPr>
+                <w:rFonts w:ascii="Calibri" w:hAnsi="Calibri"/>
+                <w:sz w:val="20"/>
+              </w:rPr>
+              <w:t xml:space="default">368 (1.0%)</w:t>
+            </w:r>
+          </w:p>
+        </w:tc>
+        <w:tc>
+          <w:tcPr>
+            <w:tcBorders>
+              <w:top w:val="single" w:space="0" w:color="D3D3D3"/>
+              <w:bottom w:val="single" w:space="0" w:color="D3D3D3"/>
+              <w:start w:val="single" w:space="0" w:color="D3D3D3"/>
+              <w:end w:val="single" w:space="0" w:color="D3D3D3"/>
+            </w:tcBorders>
+          </w:tcPr>
+          <w:p>
+            <w:pPr>
+              <w:spacing w:before="0" w:after="60"/>
+              <w:keepNext/>
+              <w:jc w:val="center"/>
+            </w:pPr>
+            <w:r>
+              <w:rPr>
+                <w:rFonts w:ascii="Calibri" w:hAnsi="Calibri"/>
+                <w:sz w:val="20"/>
+              </w:rPr>
+              <w:t xml:space="default">480 (1.3%)</w:t>
+            </w:r>
+          </w:p>
+        </w:tc>
+        <w:tc>
+          <w:tcPr>
+            <w:tcBorders>
+              <w:top w:val="single" w:space="0" w:color="D3D3D3"/>
+              <w:bottom w:val="single" w:space="0" w:color="D3D3D3"/>
+              <w:start w:val="single" w:space="0" w:color="D3D3D3"/>
+              <w:end w:val="single" w:space="0" w:color="D3D3D3"/>
+            </w:tcBorders>
+          </w:tcPr>
+          <w:p>
+            <w:pPr>
+              <w:spacing w:before="0" w:after="60"/>
+              <w:keepNext/>
+              <w:jc w:val="center"/>
+            </w:pPr>
+            <w:r>
+              <w:rPr>
+                <w:rFonts w:ascii="Calibri" w:hAnsi="Calibri"/>
+                <w:sz w:val="20"/>
+              </w:rPr>
+              <w:t xml:space="default">804 (0.6%)</w:t>
             </w:r>
           </w:p>
         </w:tc>
@@ -17681,7 +17681,7 @@
                 <w:rFonts w:ascii="Calibri" w:hAnsi="Calibri"/>
                 <w:sz w:val="20"/>
               </w:rPr>
-              <w:t xml:space="default">    CP3</w:t>
+              <w:t xml:space="default">    CP2</w:t>
             </w:r>
           </w:p>
         </w:tc>
@@ -17729,79 +17729,79 @@
                 <w:rFonts w:ascii="Calibri" w:hAnsi="Calibri"/>
                 <w:sz w:val="20"/>
               </w:rPr>
-              <w:t xml:space="default">4,060 (68%)</w:t>
-            </w:r>
-          </w:p>
-        </w:tc>
-        <w:tc>
-          <w:tcPr>
-            <w:tcBorders>
-              <w:top w:val="single" w:space="0" w:color="D3D3D3"/>
-              <w:bottom w:val="single" w:space="0" w:color="D3D3D3"/>
-              <w:start w:val="single" w:space="0" w:color="D3D3D3"/>
-              <w:end w:val="single" w:space="0" w:color="D3D3D3"/>
-            </w:tcBorders>
-          </w:tcPr>
-          <w:p>
-            <w:pPr>
-              <w:spacing w:before="0" w:after="60"/>
-              <w:keepNext/>
-              <w:jc w:val="center"/>
-            </w:pPr>
-            <w:r>
-              <w:rPr>
-                <w:rFonts w:ascii="Calibri" w:hAnsi="Calibri"/>
-                <w:sz w:val="20"/>
-              </w:rPr>
-              <w:t xml:space="default">801 (65%)</w:t>
-            </w:r>
-          </w:p>
-        </w:tc>
-        <w:tc>
-          <w:tcPr>
-            <w:tcBorders>
-              <w:top w:val="single" w:space="0" w:color="D3D3D3"/>
-              <w:bottom w:val="single" w:space="0" w:color="D3D3D3"/>
-              <w:start w:val="single" w:space="0" w:color="D3D3D3"/>
-              <w:end w:val="single" w:space="0" w:color="D3D3D3"/>
-            </w:tcBorders>
-          </w:tcPr>
-          <w:p>
-            <w:pPr>
-              <w:spacing w:before="0" w:after="60"/>
-              <w:keepNext/>
-              <w:jc w:val="center"/>
-            </w:pPr>
-            <w:r>
-              <w:rPr>
-                <w:rFonts w:ascii="Calibri" w:hAnsi="Calibri"/>
-                <w:sz w:val="20"/>
-              </w:rPr>
-              <w:t xml:space="default">594 (51%)</w:t>
-            </w:r>
-          </w:p>
-        </w:tc>
-        <w:tc>
-          <w:tcPr>
-            <w:tcBorders>
-              <w:top w:val="single" w:space="0" w:color="D3D3D3"/>
-              <w:bottom w:val="single" w:space="0" w:color="D3D3D3"/>
-              <w:start w:val="single" w:space="0" w:color="D3D3D3"/>
-              <w:end w:val="single" w:space="0" w:color="D3D3D3"/>
-            </w:tcBorders>
-          </w:tcPr>
-          <w:p>
-            <w:pPr>
-              <w:spacing w:before="0" w:after="60"/>
-              <w:keepNext/>
-              <w:jc w:val="center"/>
-            </w:pPr>
-            <w:r>
-              <w:rPr>
-                <w:rFonts w:ascii="Calibri" w:hAnsi="Calibri"/>
-                <w:sz w:val="20"/>
-              </w:rPr>
-              <w:t xml:space="default">2,665 (74%)</w:t>
+              <w:t xml:space="default">288 (0.1%)</w:t>
+            </w:r>
+          </w:p>
+        </w:tc>
+        <w:tc>
+          <w:tcPr>
+            <w:tcBorders>
+              <w:top w:val="single" w:space="0" w:color="D3D3D3"/>
+              <w:bottom w:val="single" w:space="0" w:color="D3D3D3"/>
+              <w:start w:val="single" w:space="0" w:color="D3D3D3"/>
+              <w:end w:val="single" w:space="0" w:color="D3D3D3"/>
+            </w:tcBorders>
+          </w:tcPr>
+          <w:p>
+            <w:pPr>
+              <w:spacing w:before="0" w:after="60"/>
+              <w:keepNext/>
+              <w:jc w:val="center"/>
+            </w:pPr>
+            <w:r>
+              <w:rPr>
+                <w:rFonts w:ascii="Calibri" w:hAnsi="Calibri"/>
+                <w:sz w:val="20"/>
+              </w:rPr>
+              <w:t xml:space="default">62 (0.2%)</w:t>
+            </w:r>
+          </w:p>
+        </w:tc>
+        <w:tc>
+          <w:tcPr>
+            <w:tcBorders>
+              <w:top w:val="single" w:space="0" w:color="D3D3D3"/>
+              <w:bottom w:val="single" w:space="0" w:color="D3D3D3"/>
+              <w:start w:val="single" w:space="0" w:color="D3D3D3"/>
+              <w:end w:val="single" w:space="0" w:color="D3D3D3"/>
+            </w:tcBorders>
+          </w:tcPr>
+          <w:p>
+            <w:pPr>
+              <w:spacing w:before="0" w:after="60"/>
+              <w:keepNext/>
+              <w:jc w:val="center"/>
+            </w:pPr>
+            <w:r>
+              <w:rPr>
+                <w:rFonts w:ascii="Calibri" w:hAnsi="Calibri"/>
+                <w:sz w:val="20"/>
+              </w:rPr>
+              <w:t xml:space="default">87 (0.2%)</w:t>
+            </w:r>
+          </w:p>
+        </w:tc>
+        <w:tc>
+          <w:tcPr>
+            <w:tcBorders>
+              <w:top w:val="single" w:space="0" w:color="D3D3D3"/>
+              <w:bottom w:val="single" w:space="0" w:color="D3D3D3"/>
+              <w:start w:val="single" w:space="0" w:color="D3D3D3"/>
+              <w:end w:val="single" w:space="0" w:color="D3D3D3"/>
+            </w:tcBorders>
+          </w:tcPr>
+          <w:p>
+            <w:pPr>
+              <w:spacing w:before="0" w:after="60"/>
+              <w:keepNext/>
+              <w:jc w:val="center"/>
+            </w:pPr>
+            <w:r>
+              <w:rPr>
+                <w:rFonts w:ascii="Calibri" w:hAnsi="Calibri"/>
+                <w:sz w:val="20"/>
+              </w:rPr>
+              <w:t xml:space="default">139 (&lt;0.1%)</w:t>
             </w:r>
           </w:p>
         </w:tc>
@@ -17830,7 +17830,7 @@
                 <w:rFonts w:ascii="Calibri" w:hAnsi="Calibri"/>
                 <w:sz w:val="20"/>
               </w:rPr>
-              <w:t xml:space="default">    Missing</w:t>
+              <w:t xml:space="default">    CP3</w:t>
             </w:r>
           </w:p>
         </w:tc>
@@ -17878,79 +17878,79 @@
                 <w:rFonts w:ascii="Calibri" w:hAnsi="Calibri"/>
                 <w:sz w:val="20"/>
               </w:rPr>
-              <w:t xml:space="default">241,546</w:t>
-            </w:r>
-          </w:p>
-        </w:tc>
-        <w:tc>
-          <w:tcPr>
-            <w:tcBorders>
-              <w:top w:val="single" w:space="0" w:color="D3D3D3"/>
-              <w:bottom w:val="single" w:space="0" w:color="D3D3D3"/>
-              <w:start w:val="single" w:space="0" w:color="D3D3D3"/>
-              <w:end w:val="single" w:space="0" w:color="D3D3D3"/>
-            </w:tcBorders>
-          </w:tcPr>
-          <w:p>
-            <w:pPr>
-              <w:spacing w:before="0" w:after="60"/>
-              <w:keepNext/>
-              <w:jc w:val="center"/>
-            </w:pPr>
-            <w:r>
-              <w:rPr>
-                <w:rFonts w:ascii="Calibri" w:hAnsi="Calibri"/>
-                <w:sz w:val="20"/>
-              </w:rPr>
-              <w:t xml:space="default">42,675</w:t>
-            </w:r>
-          </w:p>
-        </w:tc>
-        <w:tc>
-          <w:tcPr>
-            <w:tcBorders>
-              <w:top w:val="single" w:space="0" w:color="D3D3D3"/>
-              <w:bottom w:val="single" w:space="0" w:color="D3D3D3"/>
-              <w:start w:val="single" w:space="0" w:color="D3D3D3"/>
-              <w:end w:val="single" w:space="0" w:color="D3D3D3"/>
-            </w:tcBorders>
-          </w:tcPr>
-          <w:p>
-            <w:pPr>
-              <w:spacing w:before="0" w:after="60"/>
-              <w:keepNext/>
-              <w:jc w:val="center"/>
-            </w:pPr>
-            <w:r>
-              <w:rPr>
-                <w:rFonts w:ascii="Calibri" w:hAnsi="Calibri"/>
-                <w:sz w:val="20"/>
-              </w:rPr>
-              <w:t xml:space="default">39,796</w:t>
-            </w:r>
-          </w:p>
-        </w:tc>
-        <w:tc>
-          <w:tcPr>
-            <w:tcBorders>
-              <w:top w:val="single" w:space="0" w:color="D3D3D3"/>
-              <w:bottom w:val="single" w:space="0" w:color="D3D3D3"/>
-              <w:start w:val="single" w:space="0" w:color="D3D3D3"/>
-              <w:end w:val="single" w:space="0" w:color="D3D3D3"/>
-            </w:tcBorders>
-          </w:tcPr>
-          <w:p>
-            <w:pPr>
-              <w:spacing w:before="0" w:after="60"/>
-              <w:keepNext/>
-              <w:jc w:val="center"/>
-            </w:pPr>
-            <w:r>
-              <w:rPr>
-                <w:rFonts w:ascii="Calibri" w:hAnsi="Calibri"/>
-                <w:sz w:val="20"/>
-              </w:rPr>
-              <w:t xml:space="default">159,075</w:t>
+              <w:t xml:space="default">4,060 (1.9%)</w:t>
+            </w:r>
+          </w:p>
+        </w:tc>
+        <w:tc>
+          <w:tcPr>
+            <w:tcBorders>
+              <w:top w:val="single" w:space="0" w:color="D3D3D3"/>
+              <w:bottom w:val="single" w:space="0" w:color="D3D3D3"/>
+              <w:start w:val="single" w:space="0" w:color="D3D3D3"/>
+              <w:end w:val="single" w:space="0" w:color="D3D3D3"/>
+            </w:tcBorders>
+          </w:tcPr>
+          <w:p>
+            <w:pPr>
+              <w:spacing w:before="0" w:after="60"/>
+              <w:keepNext/>
+              <w:jc w:val="center"/>
+            </w:pPr>
+            <w:r>
+              <w:rPr>
+                <w:rFonts w:ascii="Calibri" w:hAnsi="Calibri"/>
+                <w:sz w:val="20"/>
+              </w:rPr>
+              <w:t xml:space="default">801 (2.1%)</w:t>
+            </w:r>
+          </w:p>
+        </w:tc>
+        <w:tc>
+          <w:tcPr>
+            <w:tcBorders>
+              <w:top w:val="single" w:space="0" w:color="D3D3D3"/>
+              <w:bottom w:val="single" w:space="0" w:color="D3D3D3"/>
+              <w:start w:val="single" w:space="0" w:color="D3D3D3"/>
+              <w:end w:val="single" w:space="0" w:color="D3D3D3"/>
+            </w:tcBorders>
+          </w:tcPr>
+          <w:p>
+            <w:pPr>
+              <w:spacing w:before="0" w:after="60"/>
+              <w:keepNext/>
+              <w:jc w:val="center"/>
+            </w:pPr>
+            <w:r>
+              <w:rPr>
+                <w:rFonts w:ascii="Calibri" w:hAnsi="Calibri"/>
+                <w:sz w:val="20"/>
+              </w:rPr>
+              <w:t xml:space="default">594 (1.6%)</w:t>
+            </w:r>
+          </w:p>
+        </w:tc>
+        <w:tc>
+          <w:tcPr>
+            <w:tcBorders>
+              <w:top w:val="single" w:space="0" w:color="D3D3D3"/>
+              <w:bottom w:val="single" w:space="0" w:color="D3D3D3"/>
+              <w:start w:val="single" w:space="0" w:color="D3D3D3"/>
+              <w:end w:val="single" w:space="0" w:color="D3D3D3"/>
+            </w:tcBorders>
+          </w:tcPr>
+          <w:p>
+            <w:pPr>
+              <w:spacing w:before="0" w:after="60"/>
+              <w:keepNext/>
+              <w:jc w:val="center"/>
+            </w:pPr>
+            <w:r>
+              <w:rPr>
+                <w:rFonts w:ascii="Calibri" w:hAnsi="Calibri"/>
+                <w:sz w:val="20"/>
+              </w:rPr>
+              <w:t xml:space="default">2,665 (1.9%)</w:t>
             </w:r>
           </w:p>
         </w:tc>
@@ -17979,31 +17979,7 @@
                 <w:rFonts w:ascii="Calibri" w:hAnsi="Calibri"/>
                 <w:sz w:val="20"/>
               </w:rPr>
-              <w:t xml:space="default">t</w:t>
-            </w:r>
-          </w:p>
-        </w:tc>
-        <w:tc>
-          <w:tcPr>
-            <w:tcBorders>
-              <w:top w:val="single" w:space="0" w:color="D3D3D3"/>
-              <w:bottom w:val="single" w:space="0" w:color="D3D3D3"/>
-              <w:start w:val="single" w:space="0" w:color="D3D3D3"/>
-              <w:end w:val="single" w:space="0" w:color="D3D3D3"/>
-            </w:tcBorders>
-          </w:tcPr>
-          <w:p>
-            <w:pPr>
-              <w:spacing w:before="0" w:after="60"/>
-              <w:keepNext/>
-              <w:jc w:val="center"/>
-            </w:pPr>
-            <w:r>
-              <w:rPr>
-                <w:rFonts w:ascii="Calibri" w:hAnsi="Calibri"/>
-                <w:sz w:val="20"/>
-              </w:rPr>
-              <w:t xml:space="default">218,848</w:t>
+              <w:t xml:space="default">    Missing</w:t>
             </w:r>
           </w:p>
         </w:tc>
@@ -18051,55 +18027,79 @@
                 <w:rFonts w:ascii="Calibri" w:hAnsi="Calibri"/>
                 <w:sz w:val="20"/>
               </w:rPr>
-              <w:t xml:space="default"/>
-            </w:r>
-          </w:p>
-        </w:tc>
-        <w:tc>
-          <w:tcPr>
-            <w:tcBorders>
-              <w:top w:val="single" w:space="0" w:color="D3D3D3"/>
-              <w:bottom w:val="single" w:space="0" w:color="D3D3D3"/>
-              <w:start w:val="single" w:space="0" w:color="D3D3D3"/>
-              <w:end w:val="single" w:space="0" w:color="D3D3D3"/>
-            </w:tcBorders>
-          </w:tcPr>
-          <w:p>
-            <w:pPr>
-              <w:spacing w:before="0" w:after="60"/>
-              <w:keepNext/>
-              <w:jc w:val="center"/>
-            </w:pPr>
-            <w:r>
-              <w:rPr>
-                <w:rFonts w:ascii="Calibri" w:hAnsi="Calibri"/>
-                <w:sz w:val="20"/>
-              </w:rPr>
-              <w:t xml:space="default"/>
-            </w:r>
-          </w:p>
-        </w:tc>
-        <w:tc>
-          <w:tcPr>
-            <w:tcBorders>
-              <w:top w:val="single" w:space="0" w:color="D3D3D3"/>
-              <w:bottom w:val="single" w:space="0" w:color="D3D3D3"/>
-              <w:start w:val="single" w:space="0" w:color="D3D3D3"/>
-              <w:end w:val="single" w:space="0" w:color="D3D3D3"/>
-            </w:tcBorders>
-          </w:tcPr>
-          <w:p>
-            <w:pPr>
-              <w:spacing w:before="0" w:after="60"/>
-              <w:keepNext/>
-              <w:jc w:val="center"/>
-            </w:pPr>
-            <w:r>
-              <w:rPr>
-                <w:rFonts w:ascii="Calibri" w:hAnsi="Calibri"/>
-                <w:sz w:val="20"/>
-              </w:rPr>
-              <w:t xml:space="default"/>
+              <w:t xml:space="default">28,698</w:t>
+            </w:r>
+          </w:p>
+        </w:tc>
+        <w:tc>
+          <w:tcPr>
+            <w:tcBorders>
+              <w:top w:val="single" w:space="0" w:color="D3D3D3"/>
+              <w:bottom w:val="single" w:space="0" w:color="D3D3D3"/>
+              <w:start w:val="single" w:space="0" w:color="D3D3D3"/>
+              <w:end w:val="single" w:space="0" w:color="D3D3D3"/>
+            </w:tcBorders>
+          </w:tcPr>
+          <w:p>
+            <w:pPr>
+              <w:spacing w:before="0" w:after="60"/>
+              <w:keepNext/>
+              <w:jc w:val="center"/>
+            </w:pPr>
+            <w:r>
+              <w:rPr>
+                <w:rFonts w:ascii="Calibri" w:hAnsi="Calibri"/>
+                <w:sz w:val="20"/>
+              </w:rPr>
+              <w:t xml:space="default">5,233</w:t>
+            </w:r>
+          </w:p>
+        </w:tc>
+        <w:tc>
+          <w:tcPr>
+            <w:tcBorders>
+              <w:top w:val="single" w:space="0" w:color="D3D3D3"/>
+              <w:bottom w:val="single" w:space="0" w:color="D3D3D3"/>
+              <w:start w:val="single" w:space="0" w:color="D3D3D3"/>
+              <w:end w:val="single" w:space="0" w:color="D3D3D3"/>
+            </w:tcBorders>
+          </w:tcPr>
+          <w:p>
+            <w:pPr>
+              <w:spacing w:before="0" w:after="60"/>
+              <w:keepNext/>
+              <w:jc w:val="center"/>
+            </w:pPr>
+            <w:r>
+              <w:rPr>
+                <w:rFonts w:ascii="Calibri" w:hAnsi="Calibri"/>
+                <w:sz w:val="20"/>
+              </w:rPr>
+              <w:t xml:space="default">3,660</w:t>
+            </w:r>
+          </w:p>
+        </w:tc>
+        <w:tc>
+          <w:tcPr>
+            <w:tcBorders>
+              <w:top w:val="single" w:space="0" w:color="D3D3D3"/>
+              <w:bottom w:val="single" w:space="0" w:color="D3D3D3"/>
+              <w:start w:val="single" w:space="0" w:color="D3D3D3"/>
+              <w:end w:val="single" w:space="0" w:color="D3D3D3"/>
+            </w:tcBorders>
+          </w:tcPr>
+          <w:p>
+            <w:pPr>
+              <w:spacing w:before="0" w:after="60"/>
+              <w:keepNext/>
+              <w:jc w:val="center"/>
+            </w:pPr>
+            <w:r>
+              <w:rPr>
+                <w:rFonts w:ascii="Calibri" w:hAnsi="Calibri"/>
+                <w:sz w:val="20"/>
+              </w:rPr>
+              <w:t xml:space="default">19,805</w:t>
             </w:r>
           </w:p>
         </w:tc>
@@ -18128,7 +18128,31 @@
                 <w:rFonts w:ascii="Calibri" w:hAnsi="Calibri"/>
                 <w:sz w:val="20"/>
               </w:rPr>
-              <w:t xml:space="default">    Median (IQR)</w:t>
+              <w:t xml:space="default">t</w:t>
+            </w:r>
+          </w:p>
+        </w:tc>
+        <w:tc>
+          <w:tcPr>
+            <w:tcBorders>
+              <w:top w:val="single" w:space="0" w:color="D3D3D3"/>
+              <w:bottom w:val="single" w:space="0" w:color="D3D3D3"/>
+              <w:start w:val="single" w:space="0" w:color="D3D3D3"/>
+              <w:end w:val="single" w:space="0" w:color="D3D3D3"/>
+            </w:tcBorders>
+          </w:tcPr>
+          <w:p>
+            <w:pPr>
+              <w:spacing w:before="0" w:after="60"/>
+              <w:keepNext/>
+              <w:jc w:val="center"/>
+            </w:pPr>
+            <w:r>
+              <w:rPr>
+                <w:rFonts w:ascii="Calibri" w:hAnsi="Calibri"/>
+                <w:sz w:val="20"/>
+              </w:rPr>
+              <w:t xml:space="default">218,848</w:t>
             </w:r>
           </w:p>
         </w:tc>
@@ -18176,79 +18200,55 @@
                 <w:rFonts w:ascii="Calibri" w:hAnsi="Calibri"/>
                 <w:sz w:val="20"/>
               </w:rPr>
-              <w:t xml:space="default">243 (98, 423)</w:t>
-            </w:r>
-          </w:p>
-        </w:tc>
-        <w:tc>
-          <w:tcPr>
-            <w:tcBorders>
-              <w:top w:val="single" w:space="0" w:color="D3D3D3"/>
-              <w:bottom w:val="single" w:space="0" w:color="D3D3D3"/>
-              <w:start w:val="single" w:space="0" w:color="D3D3D3"/>
-              <w:end w:val="single" w:space="0" w:color="D3D3D3"/>
-            </w:tcBorders>
-          </w:tcPr>
-          <w:p>
-            <w:pPr>
-              <w:spacing w:before="0" w:after="60"/>
-              <w:keepNext/>
-              <w:jc w:val="center"/>
-            </w:pPr>
-            <w:r>
-              <w:rPr>
-                <w:rFonts w:ascii="Calibri" w:hAnsi="Calibri"/>
-                <w:sz w:val="20"/>
-              </w:rPr>
-              <w:t xml:space="default">176 (75, 358)</w:t>
-            </w:r>
-          </w:p>
-        </w:tc>
-        <w:tc>
-          <w:tcPr>
-            <w:tcBorders>
-              <w:top w:val="single" w:space="0" w:color="D3D3D3"/>
-              <w:bottom w:val="single" w:space="0" w:color="D3D3D3"/>
-              <w:start w:val="single" w:space="0" w:color="D3D3D3"/>
-              <w:end w:val="single" w:space="0" w:color="D3D3D3"/>
-            </w:tcBorders>
-          </w:tcPr>
-          <w:p>
-            <w:pPr>
-              <w:spacing w:before="0" w:after="60"/>
-              <w:keepNext/>
-              <w:jc w:val="center"/>
-            </w:pPr>
-            <w:r>
-              <w:rPr>
-                <w:rFonts w:ascii="Calibri" w:hAnsi="Calibri"/>
-                <w:sz w:val="20"/>
-              </w:rPr>
-              <w:t xml:space="default">462 (266, 594)</w:t>
-            </w:r>
-          </w:p>
-        </w:tc>
-        <w:tc>
-          <w:tcPr>
-            <w:tcBorders>
-              <w:top w:val="single" w:space="0" w:color="D3D3D3"/>
-              <w:bottom w:val="single" w:space="0" w:color="D3D3D3"/>
-              <w:start w:val="single" w:space="0" w:color="D3D3D3"/>
-              <w:end w:val="single" w:space="0" w:color="D3D3D3"/>
-            </w:tcBorders>
-          </w:tcPr>
-          <w:p>
-            <w:pPr>
-              <w:spacing w:before="0" w:after="60"/>
-              <w:keepNext/>
-              <w:jc w:val="center"/>
-            </w:pPr>
-            <w:r>
-              <w:rPr>
-                <w:rFonts w:ascii="Calibri" w:hAnsi="Calibri"/>
-                <w:sz w:val="20"/>
-              </w:rPr>
-              <w:t xml:space="default">215 (88, 373)</w:t>
+              <w:t xml:space="default"/>
+            </w:r>
+          </w:p>
+        </w:tc>
+        <w:tc>
+          <w:tcPr>
+            <w:tcBorders>
+              <w:top w:val="single" w:space="0" w:color="D3D3D3"/>
+              <w:bottom w:val="single" w:space="0" w:color="D3D3D3"/>
+              <w:start w:val="single" w:space="0" w:color="D3D3D3"/>
+              <w:end w:val="single" w:space="0" w:color="D3D3D3"/>
+            </w:tcBorders>
+          </w:tcPr>
+          <w:p>
+            <w:pPr>
+              <w:spacing w:before="0" w:after="60"/>
+              <w:keepNext/>
+              <w:jc w:val="center"/>
+            </w:pPr>
+            <w:r>
+              <w:rPr>
+                <w:rFonts w:ascii="Calibri" w:hAnsi="Calibri"/>
+                <w:sz w:val="20"/>
+              </w:rPr>
+              <w:t xml:space="default"/>
+            </w:r>
+          </w:p>
+        </w:tc>
+        <w:tc>
+          <w:tcPr>
+            <w:tcBorders>
+              <w:top w:val="single" w:space="0" w:color="D3D3D3"/>
+              <w:bottom w:val="single" w:space="0" w:color="D3D3D3"/>
+              <w:start w:val="single" w:space="0" w:color="D3D3D3"/>
+              <w:end w:val="single" w:space="0" w:color="D3D3D3"/>
+            </w:tcBorders>
+          </w:tcPr>
+          <w:p>
+            <w:pPr>
+              <w:spacing w:before="0" w:after="60"/>
+              <w:keepNext/>
+              <w:jc w:val="center"/>
+            </w:pPr>
+            <w:r>
+              <w:rPr>
+                <w:rFonts w:ascii="Calibri" w:hAnsi="Calibri"/>
+                <w:sz w:val="20"/>
+              </w:rPr>
+              <w:t xml:space="default"/>
             </w:r>
           </w:p>
         </w:tc>
@@ -18277,7 +18277,7 @@
                 <w:rFonts w:ascii="Calibri" w:hAnsi="Calibri"/>
                 <w:sz w:val="20"/>
               </w:rPr>
-              <w:t xml:space="default">    Range</w:t>
+              <w:t xml:space="default">    Median (IQR)</w:t>
             </w:r>
           </w:p>
         </w:tc>
@@ -18325,79 +18325,79 @@
                 <w:rFonts w:ascii="Calibri" w:hAnsi="Calibri"/>
                 <w:sz w:val="20"/>
               </w:rPr>
-              <w:t xml:space="default">0, 699</w:t>
-            </w:r>
-          </w:p>
-        </w:tc>
-        <w:tc>
-          <w:tcPr>
-            <w:tcBorders>
-              <w:top w:val="single" w:space="0" w:color="D3D3D3"/>
-              <w:bottom w:val="single" w:space="0" w:color="D3D3D3"/>
-              <w:start w:val="single" w:space="0" w:color="D3D3D3"/>
-              <w:end w:val="single" w:space="0" w:color="D3D3D3"/>
-            </w:tcBorders>
-          </w:tcPr>
-          <w:p>
-            <w:pPr>
-              <w:spacing w:before="0" w:after="60"/>
-              <w:keepNext/>
-              <w:jc w:val="center"/>
-            </w:pPr>
-            <w:r>
-              <w:rPr>
-                <w:rFonts w:ascii="Calibri" w:hAnsi="Calibri"/>
-                <w:sz w:val="20"/>
-              </w:rPr>
-              <w:t xml:space="default">0, 686</w:t>
-            </w:r>
-          </w:p>
-        </w:tc>
-        <w:tc>
-          <w:tcPr>
-            <w:tcBorders>
-              <w:top w:val="single" w:space="0" w:color="D3D3D3"/>
-              <w:bottom w:val="single" w:space="0" w:color="D3D3D3"/>
-              <w:start w:val="single" w:space="0" w:color="D3D3D3"/>
-              <w:end w:val="single" w:space="0" w:color="D3D3D3"/>
-            </w:tcBorders>
-          </w:tcPr>
-          <w:p>
-            <w:pPr>
-              <w:spacing w:before="0" w:after="60"/>
-              <w:keepNext/>
-              <w:jc w:val="center"/>
-            </w:pPr>
-            <w:r>
-              <w:rPr>
-                <w:rFonts w:ascii="Calibri" w:hAnsi="Calibri"/>
-                <w:sz w:val="20"/>
-              </w:rPr>
-              <w:t xml:space="default">0, 699</w:t>
-            </w:r>
-          </w:p>
-        </w:tc>
-        <w:tc>
-          <w:tcPr>
-            <w:tcBorders>
-              <w:top w:val="single" w:space="0" w:color="D3D3D3"/>
-              <w:bottom w:val="single" w:space="0" w:color="D3D3D3"/>
-              <w:start w:val="single" w:space="0" w:color="D3D3D3"/>
-              <w:end w:val="single" w:space="0" w:color="D3D3D3"/>
-            </w:tcBorders>
-          </w:tcPr>
-          <w:p>
-            <w:pPr>
-              <w:spacing w:before="0" w:after="60"/>
-              <w:keepNext/>
-              <w:jc w:val="center"/>
-            </w:pPr>
-            <w:r>
-              <w:rPr>
-                <w:rFonts w:ascii="Calibri" w:hAnsi="Calibri"/>
-                <w:sz w:val="20"/>
-              </w:rPr>
-              <w:t xml:space="default">0, 686</w:t>
+              <w:t xml:space="default">243 (98, 423)</w:t>
+            </w:r>
+          </w:p>
+        </w:tc>
+        <w:tc>
+          <w:tcPr>
+            <w:tcBorders>
+              <w:top w:val="single" w:space="0" w:color="D3D3D3"/>
+              <w:bottom w:val="single" w:space="0" w:color="D3D3D3"/>
+              <w:start w:val="single" w:space="0" w:color="D3D3D3"/>
+              <w:end w:val="single" w:space="0" w:color="D3D3D3"/>
+            </w:tcBorders>
+          </w:tcPr>
+          <w:p>
+            <w:pPr>
+              <w:spacing w:before="0" w:after="60"/>
+              <w:keepNext/>
+              <w:jc w:val="center"/>
+            </w:pPr>
+            <w:r>
+              <w:rPr>
+                <w:rFonts w:ascii="Calibri" w:hAnsi="Calibri"/>
+                <w:sz w:val="20"/>
+              </w:rPr>
+              <w:t xml:space="default">176 (75, 358)</w:t>
+            </w:r>
+          </w:p>
+        </w:tc>
+        <w:tc>
+          <w:tcPr>
+            <w:tcBorders>
+              <w:top w:val="single" w:space="0" w:color="D3D3D3"/>
+              <w:bottom w:val="single" w:space="0" w:color="D3D3D3"/>
+              <w:start w:val="single" w:space="0" w:color="D3D3D3"/>
+              <w:end w:val="single" w:space="0" w:color="D3D3D3"/>
+            </w:tcBorders>
+          </w:tcPr>
+          <w:p>
+            <w:pPr>
+              <w:spacing w:before="0" w:after="60"/>
+              <w:keepNext/>
+              <w:jc w:val="center"/>
+            </w:pPr>
+            <w:r>
+              <w:rPr>
+                <w:rFonts w:ascii="Calibri" w:hAnsi="Calibri"/>
+                <w:sz w:val="20"/>
+              </w:rPr>
+              <w:t xml:space="default">462 (266, 594)</w:t>
+            </w:r>
+          </w:p>
+        </w:tc>
+        <w:tc>
+          <w:tcPr>
+            <w:tcBorders>
+              <w:top w:val="single" w:space="0" w:color="D3D3D3"/>
+              <w:bottom w:val="single" w:space="0" w:color="D3D3D3"/>
+              <w:start w:val="single" w:space="0" w:color="D3D3D3"/>
+              <w:end w:val="single" w:space="0" w:color="D3D3D3"/>
+            </w:tcBorders>
+          </w:tcPr>
+          <w:p>
+            <w:pPr>
+              <w:spacing w:before="0" w:after="60"/>
+              <w:keepNext/>
+              <w:jc w:val="center"/>
+            </w:pPr>
+            <w:r>
+              <w:rPr>
+                <w:rFonts w:ascii="Calibri" w:hAnsi="Calibri"/>
+                <w:sz w:val="20"/>
+              </w:rPr>
+              <w:t xml:space="default">215 (88, 373)</w:t>
             </w:r>
           </w:p>
         </w:tc>
@@ -18426,7 +18426,7 @@
                 <w:rFonts w:ascii="Calibri" w:hAnsi="Calibri"/>
                 <w:sz w:val="20"/>
               </w:rPr>
-              <w:t xml:space="default">    Missing</w:t>
+              <w:t xml:space="default">    Range</w:t>
             </w:r>
           </w:p>
         </w:tc>
@@ -18474,79 +18474,79 @@
                 <w:rFonts w:ascii="Calibri" w:hAnsi="Calibri"/>
                 <w:sz w:val="20"/>
               </w:rPr>
-              <w:t xml:space="default">28,698</w:t>
-            </w:r>
-          </w:p>
-        </w:tc>
-        <w:tc>
-          <w:tcPr>
-            <w:tcBorders>
-              <w:top w:val="single" w:space="0" w:color="D3D3D3"/>
-              <w:bottom w:val="single" w:space="0" w:color="D3D3D3"/>
-              <w:start w:val="single" w:space="0" w:color="D3D3D3"/>
-              <w:end w:val="single" w:space="0" w:color="D3D3D3"/>
-            </w:tcBorders>
-          </w:tcPr>
-          <w:p>
-            <w:pPr>
-              <w:spacing w:before="0" w:after="60"/>
-              <w:keepNext/>
-              <w:jc w:val="center"/>
-            </w:pPr>
-            <w:r>
-              <w:rPr>
-                <w:rFonts w:ascii="Calibri" w:hAnsi="Calibri"/>
-                <w:sz w:val="20"/>
-              </w:rPr>
-              <w:t xml:space="default">5,233</w:t>
-            </w:r>
-          </w:p>
-        </w:tc>
-        <w:tc>
-          <w:tcPr>
-            <w:tcBorders>
-              <w:top w:val="single" w:space="0" w:color="D3D3D3"/>
-              <w:bottom w:val="single" w:space="0" w:color="D3D3D3"/>
-              <w:start w:val="single" w:space="0" w:color="D3D3D3"/>
-              <w:end w:val="single" w:space="0" w:color="D3D3D3"/>
-            </w:tcBorders>
-          </w:tcPr>
-          <w:p>
-            <w:pPr>
-              <w:spacing w:before="0" w:after="60"/>
-              <w:keepNext/>
-              <w:jc w:val="center"/>
-            </w:pPr>
-            <w:r>
-              <w:rPr>
-                <w:rFonts w:ascii="Calibri" w:hAnsi="Calibri"/>
-                <w:sz w:val="20"/>
-              </w:rPr>
-              <w:t xml:space="default">3,660</w:t>
-            </w:r>
-          </w:p>
-        </w:tc>
-        <w:tc>
-          <w:tcPr>
-            <w:tcBorders>
-              <w:top w:val="single" w:space="0" w:color="D3D3D3"/>
-              <w:bottom w:val="single" w:space="0" w:color="D3D3D3"/>
-              <w:start w:val="single" w:space="0" w:color="D3D3D3"/>
-              <w:end w:val="single" w:space="0" w:color="D3D3D3"/>
-            </w:tcBorders>
-          </w:tcPr>
-          <w:p>
-            <w:pPr>
-              <w:spacing w:before="0" w:after="60"/>
-              <w:keepNext/>
-              <w:jc w:val="center"/>
-            </w:pPr>
-            <w:r>
-              <w:rPr>
-                <w:rFonts w:ascii="Calibri" w:hAnsi="Calibri"/>
-                <w:sz w:val="20"/>
-              </w:rPr>
-              <w:t xml:space="default">19,805</w:t>
+              <w:t xml:space="default">0, 699</w:t>
+            </w:r>
+          </w:p>
+        </w:tc>
+        <w:tc>
+          <w:tcPr>
+            <w:tcBorders>
+              <w:top w:val="single" w:space="0" w:color="D3D3D3"/>
+              <w:bottom w:val="single" w:space="0" w:color="D3D3D3"/>
+              <w:start w:val="single" w:space="0" w:color="D3D3D3"/>
+              <w:end w:val="single" w:space="0" w:color="D3D3D3"/>
+            </w:tcBorders>
+          </w:tcPr>
+          <w:p>
+            <w:pPr>
+              <w:spacing w:before="0" w:after="60"/>
+              <w:keepNext/>
+              <w:jc w:val="center"/>
+            </w:pPr>
+            <w:r>
+              <w:rPr>
+                <w:rFonts w:ascii="Calibri" w:hAnsi="Calibri"/>
+                <w:sz w:val="20"/>
+              </w:rPr>
+              <w:t xml:space="default">0, 686</w:t>
+            </w:r>
+          </w:p>
+        </w:tc>
+        <w:tc>
+          <w:tcPr>
+            <w:tcBorders>
+              <w:top w:val="single" w:space="0" w:color="D3D3D3"/>
+              <w:bottom w:val="single" w:space="0" w:color="D3D3D3"/>
+              <w:start w:val="single" w:space="0" w:color="D3D3D3"/>
+              <w:end w:val="single" w:space="0" w:color="D3D3D3"/>
+            </w:tcBorders>
+          </w:tcPr>
+          <w:p>
+            <w:pPr>
+              <w:spacing w:before="0" w:after="60"/>
+              <w:keepNext/>
+              <w:jc w:val="center"/>
+            </w:pPr>
+            <w:r>
+              <w:rPr>
+                <w:rFonts w:ascii="Calibri" w:hAnsi="Calibri"/>
+                <w:sz w:val="20"/>
+              </w:rPr>
+              <w:t xml:space="default">0, 699</w:t>
+            </w:r>
+          </w:p>
+        </w:tc>
+        <w:tc>
+          <w:tcPr>
+            <w:tcBorders>
+              <w:top w:val="single" w:space="0" w:color="D3D3D3"/>
+              <w:bottom w:val="single" w:space="0" w:color="D3D3D3"/>
+              <w:start w:val="single" w:space="0" w:color="D3D3D3"/>
+              <w:end w:val="single" w:space="0" w:color="D3D3D3"/>
+            </w:tcBorders>
+          </w:tcPr>
+          <w:p>
+            <w:pPr>
+              <w:spacing w:before="0" w:after="60"/>
+              <w:keepNext/>
+              <w:jc w:val="center"/>
+            </w:pPr>
+            <w:r>
+              <w:rPr>
+                <w:rFonts w:ascii="Calibri" w:hAnsi="Calibri"/>
+                <w:sz w:val="20"/>
+              </w:rPr>
+              <w:t xml:space="default">0, 686</w:t>
             </w:r>
           </w:p>
         </w:tc>
@@ -18575,127 +18575,127 @@
                 <w:rFonts w:ascii="Calibri" w:hAnsi="Calibri"/>
                 <w:sz w:val="20"/>
               </w:rPr>
-              <w:t xml:space="default">incident_dm</w:t>
-            </w:r>
-          </w:p>
-        </w:tc>
-        <w:tc>
-          <w:tcPr>
-            <w:tcBorders>
-              <w:top w:val="single" w:space="0" w:color="D3D3D3"/>
-              <w:bottom w:val="single" w:space="0" w:color="D3D3D3"/>
-              <w:start w:val="single" w:space="0" w:color="D3D3D3"/>
-              <w:end w:val="single" w:space="0" w:color="D3D3D3"/>
-            </w:tcBorders>
-          </w:tcPr>
-          <w:p>
-            <w:pPr>
-              <w:spacing w:before="0" w:after="60"/>
-              <w:keepNext/>
-              <w:jc w:val="center"/>
-            </w:pPr>
-            <w:r>
-              <w:rPr>
-                <w:rFonts w:ascii="Calibri" w:hAnsi="Calibri"/>
-                <w:sz w:val="20"/>
-              </w:rPr>
-              <w:t xml:space="default">218,848</w:t>
-            </w:r>
-          </w:p>
-        </w:tc>
-        <w:tc>
-          <w:tcPr>
-            <w:tcBorders>
-              <w:top w:val="single" w:space="0" w:color="D3D3D3"/>
-              <w:bottom w:val="single" w:space="0" w:color="D3D3D3"/>
-              <w:start w:val="single" w:space="0" w:color="D3D3D3"/>
-              <w:end w:val="single" w:space="0" w:color="D3D3D3"/>
-            </w:tcBorders>
-          </w:tcPr>
-          <w:p>
-            <w:pPr>
-              <w:spacing w:before="0" w:after="60"/>
-              <w:keepNext/>
-              <w:jc w:val="center"/>
-            </w:pPr>
-            <w:r>
-              <w:rPr>
-                <w:rFonts w:ascii="Calibri" w:hAnsi="Calibri"/>
-                <w:sz w:val="20"/>
-              </w:rPr>
-              <w:t xml:space="default">6,000 (2.7%)</w:t>
-            </w:r>
-          </w:p>
-        </w:tc>
-        <w:tc>
-          <w:tcPr>
-            <w:tcBorders>
-              <w:top w:val="single" w:space="0" w:color="D3D3D3"/>
-              <w:bottom w:val="single" w:space="0" w:color="D3D3D3"/>
-              <w:start w:val="single" w:space="0" w:color="D3D3D3"/>
-              <w:end w:val="single" w:space="0" w:color="D3D3D3"/>
-            </w:tcBorders>
-          </w:tcPr>
-          <w:p>
-            <w:pPr>
-              <w:spacing w:before="0" w:after="60"/>
-              <w:keepNext/>
-              <w:jc w:val="center"/>
-            </w:pPr>
-            <w:r>
-              <w:rPr>
-                <w:rFonts w:ascii="Calibri" w:hAnsi="Calibri"/>
-                <w:sz w:val="20"/>
-              </w:rPr>
-              <w:t xml:space="default">1,231 (3.2%)</w:t>
-            </w:r>
-          </w:p>
-        </w:tc>
-        <w:tc>
-          <w:tcPr>
-            <w:tcBorders>
-              <w:top w:val="single" w:space="0" w:color="D3D3D3"/>
-              <w:bottom w:val="single" w:space="0" w:color="D3D3D3"/>
-              <w:start w:val="single" w:space="0" w:color="D3D3D3"/>
-              <w:end w:val="single" w:space="0" w:color="D3D3D3"/>
-            </w:tcBorders>
-          </w:tcPr>
-          <w:p>
-            <w:pPr>
-              <w:spacing w:before="0" w:after="60"/>
-              <w:keepNext/>
-              <w:jc w:val="center"/>
-            </w:pPr>
-            <w:r>
-              <w:rPr>
-                <w:rFonts w:ascii="Calibri" w:hAnsi="Calibri"/>
-                <w:sz w:val="20"/>
-              </w:rPr>
-              <w:t xml:space="default">1,161 (3.1%)</w:t>
-            </w:r>
-          </w:p>
-        </w:tc>
-        <w:tc>
-          <w:tcPr>
-            <w:tcBorders>
-              <w:top w:val="single" w:space="0" w:color="D3D3D3"/>
-              <w:bottom w:val="single" w:space="0" w:color="D3D3D3"/>
-              <w:start w:val="single" w:space="0" w:color="D3D3D3"/>
-              <w:end w:val="single" w:space="0" w:color="D3D3D3"/>
-            </w:tcBorders>
-          </w:tcPr>
-          <w:p>
-            <w:pPr>
-              <w:spacing w:before="0" w:after="60"/>
-              <w:keepNext/>
-              <w:jc w:val="center"/>
-            </w:pPr>
-            <w:r>
-              <w:rPr>
-                <w:rFonts w:ascii="Calibri" w:hAnsi="Calibri"/>
-                <w:sz w:val="20"/>
-              </w:rPr>
-              <w:t xml:space="default">3,608 (2.5%)</w:t>
+              <w:t xml:space="default">    Missing</w:t>
+            </w:r>
+          </w:p>
+        </w:tc>
+        <w:tc>
+          <w:tcPr>
+            <w:tcBorders>
+              <w:top w:val="single" w:space="0" w:color="D3D3D3"/>
+              <w:bottom w:val="single" w:space="0" w:color="D3D3D3"/>
+              <w:start w:val="single" w:space="0" w:color="D3D3D3"/>
+              <w:end w:val="single" w:space="0" w:color="D3D3D3"/>
+            </w:tcBorders>
+          </w:tcPr>
+          <w:p>
+            <w:pPr>
+              <w:spacing w:before="0" w:after="60"/>
+              <w:keepNext/>
+              <w:jc w:val="center"/>
+            </w:pPr>
+            <w:r>
+              <w:rPr>
+                <w:rFonts w:ascii="Calibri" w:hAnsi="Calibri"/>
+                <w:sz w:val="20"/>
+              </w:rPr>
+              <w:t xml:space="default"/>
+            </w:r>
+          </w:p>
+        </w:tc>
+        <w:tc>
+          <w:tcPr>
+            <w:tcBorders>
+              <w:top w:val="single" w:space="0" w:color="D3D3D3"/>
+              <w:bottom w:val="single" w:space="0" w:color="D3D3D3"/>
+              <w:start w:val="single" w:space="0" w:color="D3D3D3"/>
+              <w:end w:val="single" w:space="0" w:color="D3D3D3"/>
+            </w:tcBorders>
+          </w:tcPr>
+          <w:p>
+            <w:pPr>
+              <w:spacing w:before="0" w:after="60"/>
+              <w:keepNext/>
+              <w:jc w:val="center"/>
+            </w:pPr>
+            <w:r>
+              <w:rPr>
+                <w:rFonts w:ascii="Calibri" w:hAnsi="Calibri"/>
+                <w:sz w:val="20"/>
+              </w:rPr>
+              <w:t xml:space="default">28,698</w:t>
+            </w:r>
+          </w:p>
+        </w:tc>
+        <w:tc>
+          <w:tcPr>
+            <w:tcBorders>
+              <w:top w:val="single" w:space="0" w:color="D3D3D3"/>
+              <w:bottom w:val="single" w:space="0" w:color="D3D3D3"/>
+              <w:start w:val="single" w:space="0" w:color="D3D3D3"/>
+              <w:end w:val="single" w:space="0" w:color="D3D3D3"/>
+            </w:tcBorders>
+          </w:tcPr>
+          <w:p>
+            <w:pPr>
+              <w:spacing w:before="0" w:after="60"/>
+              <w:keepNext/>
+              <w:jc w:val="center"/>
+            </w:pPr>
+            <w:r>
+              <w:rPr>
+                <w:rFonts w:ascii="Calibri" w:hAnsi="Calibri"/>
+                <w:sz w:val="20"/>
+              </w:rPr>
+              <w:t xml:space="default">5,233</w:t>
+            </w:r>
+          </w:p>
+        </w:tc>
+        <w:tc>
+          <w:tcPr>
+            <w:tcBorders>
+              <w:top w:val="single" w:space="0" w:color="D3D3D3"/>
+              <w:bottom w:val="single" w:space="0" w:color="D3D3D3"/>
+              <w:start w:val="single" w:space="0" w:color="D3D3D3"/>
+              <w:end w:val="single" w:space="0" w:color="D3D3D3"/>
+            </w:tcBorders>
+          </w:tcPr>
+          <w:p>
+            <w:pPr>
+              <w:spacing w:before="0" w:after="60"/>
+              <w:keepNext/>
+              <w:jc w:val="center"/>
+            </w:pPr>
+            <w:r>
+              <w:rPr>
+                <w:rFonts w:ascii="Calibri" w:hAnsi="Calibri"/>
+                <w:sz w:val="20"/>
+              </w:rPr>
+              <w:t xml:space="default">3,660</w:t>
+            </w:r>
+          </w:p>
+        </w:tc>
+        <w:tc>
+          <w:tcPr>
+            <w:tcBorders>
+              <w:top w:val="single" w:space="0" w:color="D3D3D3"/>
+              <w:bottom w:val="single" w:space="0" w:color="D3D3D3"/>
+              <w:start w:val="single" w:space="0" w:color="D3D3D3"/>
+              <w:end w:val="single" w:space="0" w:color="D3D3D3"/>
+            </w:tcBorders>
+          </w:tcPr>
+          <w:p>
+            <w:pPr>
+              <w:spacing w:before="0" w:after="60"/>
+              <w:keepNext/>
+              <w:jc w:val="center"/>
+            </w:pPr>
+            <w:r>
+              <w:rPr>
+                <w:rFonts w:ascii="Calibri" w:hAnsi="Calibri"/>
+                <w:sz w:val="20"/>
+              </w:rPr>
+              <w:t xml:space="default">19,805</w:t>
             </w:r>
           </w:p>
         </w:tc>
@@ -18724,127 +18724,127 @@
                 <w:rFonts w:ascii="Calibri" w:hAnsi="Calibri"/>
                 <w:sz w:val="20"/>
               </w:rPr>
-              <w:t xml:space="default">    Missing</w:t>
-            </w:r>
-          </w:p>
-        </w:tc>
-        <w:tc>
-          <w:tcPr>
-            <w:tcBorders>
-              <w:top w:val="single" w:space="0" w:color="D3D3D3"/>
-              <w:bottom w:val="single" w:space="0" w:color="D3D3D3"/>
-              <w:start w:val="single" w:space="0" w:color="D3D3D3"/>
-              <w:end w:val="single" w:space="0" w:color="D3D3D3"/>
-            </w:tcBorders>
-          </w:tcPr>
-          <w:p>
-            <w:pPr>
-              <w:spacing w:before="0" w:after="60"/>
-              <w:keepNext/>
-              <w:jc w:val="center"/>
-            </w:pPr>
-            <w:r>
-              <w:rPr>
-                <w:rFonts w:ascii="Calibri" w:hAnsi="Calibri"/>
-                <w:sz w:val="20"/>
-              </w:rPr>
-              <w:t xml:space="default"/>
-            </w:r>
-          </w:p>
-        </w:tc>
-        <w:tc>
-          <w:tcPr>
-            <w:tcBorders>
-              <w:top w:val="single" w:space="0" w:color="D3D3D3"/>
-              <w:bottom w:val="single" w:space="0" w:color="D3D3D3"/>
-              <w:start w:val="single" w:space="0" w:color="D3D3D3"/>
-              <w:end w:val="single" w:space="0" w:color="D3D3D3"/>
-            </w:tcBorders>
-          </w:tcPr>
-          <w:p>
-            <w:pPr>
-              <w:spacing w:before="0" w:after="60"/>
-              <w:keepNext/>
-              <w:jc w:val="center"/>
-            </w:pPr>
-            <w:r>
-              <w:rPr>
-                <w:rFonts w:ascii="Calibri" w:hAnsi="Calibri"/>
-                <w:sz w:val="20"/>
-              </w:rPr>
-              <w:t xml:space="default">28,698</w:t>
-            </w:r>
-          </w:p>
-        </w:tc>
-        <w:tc>
-          <w:tcPr>
-            <w:tcBorders>
-              <w:top w:val="single" w:space="0" w:color="D3D3D3"/>
-              <w:bottom w:val="single" w:space="0" w:color="D3D3D3"/>
-              <w:start w:val="single" w:space="0" w:color="D3D3D3"/>
-              <w:end w:val="single" w:space="0" w:color="D3D3D3"/>
-            </w:tcBorders>
-          </w:tcPr>
-          <w:p>
-            <w:pPr>
-              <w:spacing w:before="0" w:after="60"/>
-              <w:keepNext/>
-              <w:jc w:val="center"/>
-            </w:pPr>
-            <w:r>
-              <w:rPr>
-                <w:rFonts w:ascii="Calibri" w:hAnsi="Calibri"/>
-                <w:sz w:val="20"/>
-              </w:rPr>
-              <w:t xml:space="default">5,233</w:t>
-            </w:r>
-          </w:p>
-        </w:tc>
-        <w:tc>
-          <w:tcPr>
-            <w:tcBorders>
-              <w:top w:val="single" w:space="0" w:color="D3D3D3"/>
-              <w:bottom w:val="single" w:space="0" w:color="D3D3D3"/>
-              <w:start w:val="single" w:space="0" w:color="D3D3D3"/>
-              <w:end w:val="single" w:space="0" w:color="D3D3D3"/>
-            </w:tcBorders>
-          </w:tcPr>
-          <w:p>
-            <w:pPr>
-              <w:spacing w:before="0" w:after="60"/>
-              <w:keepNext/>
-              <w:jc w:val="center"/>
-            </w:pPr>
-            <w:r>
-              <w:rPr>
-                <w:rFonts w:ascii="Calibri" w:hAnsi="Calibri"/>
-                <w:sz w:val="20"/>
-              </w:rPr>
-              <w:t xml:space="default">3,660</w:t>
-            </w:r>
-          </w:p>
-        </w:tc>
-        <w:tc>
-          <w:tcPr>
-            <w:tcBorders>
-              <w:top w:val="single" w:space="0" w:color="D3D3D3"/>
-              <w:bottom w:val="single" w:space="0" w:color="D3D3D3"/>
-              <w:start w:val="single" w:space="0" w:color="D3D3D3"/>
-              <w:end w:val="single" w:space="0" w:color="D3D3D3"/>
-            </w:tcBorders>
-          </w:tcPr>
-          <w:p>
-            <w:pPr>
-              <w:spacing w:before="0" w:after="60"/>
-              <w:keepNext/>
-              <w:jc w:val="center"/>
-            </w:pPr>
-            <w:r>
-              <w:rPr>
-                <w:rFonts w:ascii="Calibri" w:hAnsi="Calibri"/>
-                <w:sz w:val="20"/>
-              </w:rPr>
-              <w:t xml:space="default">19,805</w:t>
+              <w:t xml:space="default">incident_dm</w:t>
+            </w:r>
+          </w:p>
+        </w:tc>
+        <w:tc>
+          <w:tcPr>
+            <w:tcBorders>
+              <w:top w:val="single" w:space="0" w:color="D3D3D3"/>
+              <w:bottom w:val="single" w:space="0" w:color="D3D3D3"/>
+              <w:start w:val="single" w:space="0" w:color="D3D3D3"/>
+              <w:end w:val="single" w:space="0" w:color="D3D3D3"/>
+            </w:tcBorders>
+          </w:tcPr>
+          <w:p>
+            <w:pPr>
+              <w:spacing w:before="0" w:after="60"/>
+              <w:keepNext/>
+              <w:jc w:val="center"/>
+            </w:pPr>
+            <w:r>
+              <w:rPr>
+                <w:rFonts w:ascii="Calibri" w:hAnsi="Calibri"/>
+                <w:sz w:val="20"/>
+              </w:rPr>
+              <w:t xml:space="default">218,848</w:t>
+            </w:r>
+          </w:p>
+        </w:tc>
+        <w:tc>
+          <w:tcPr>
+            <w:tcBorders>
+              <w:top w:val="single" w:space="0" w:color="D3D3D3"/>
+              <w:bottom w:val="single" w:space="0" w:color="D3D3D3"/>
+              <w:start w:val="single" w:space="0" w:color="D3D3D3"/>
+              <w:end w:val="single" w:space="0" w:color="D3D3D3"/>
+            </w:tcBorders>
+          </w:tcPr>
+          <w:p>
+            <w:pPr>
+              <w:spacing w:before="0" w:after="60"/>
+              <w:keepNext/>
+              <w:jc w:val="center"/>
+            </w:pPr>
+            <w:r>
+              <w:rPr>
+                <w:rFonts w:ascii="Calibri" w:hAnsi="Calibri"/>
+                <w:sz w:val="20"/>
+              </w:rPr>
+              <w:t xml:space="default">6,000 (2.7%)</w:t>
+            </w:r>
+          </w:p>
+        </w:tc>
+        <w:tc>
+          <w:tcPr>
+            <w:tcBorders>
+              <w:top w:val="single" w:space="0" w:color="D3D3D3"/>
+              <w:bottom w:val="single" w:space="0" w:color="D3D3D3"/>
+              <w:start w:val="single" w:space="0" w:color="D3D3D3"/>
+              <w:end w:val="single" w:space="0" w:color="D3D3D3"/>
+            </w:tcBorders>
+          </w:tcPr>
+          <w:p>
+            <w:pPr>
+              <w:spacing w:before="0" w:after="60"/>
+              <w:keepNext/>
+              <w:jc w:val="center"/>
+            </w:pPr>
+            <w:r>
+              <w:rPr>
+                <w:rFonts w:ascii="Calibri" w:hAnsi="Calibri"/>
+                <w:sz w:val="20"/>
+              </w:rPr>
+              <w:t xml:space="default">1,231 (3.2%)</w:t>
+            </w:r>
+          </w:p>
+        </w:tc>
+        <w:tc>
+          <w:tcPr>
+            <w:tcBorders>
+              <w:top w:val="single" w:space="0" w:color="D3D3D3"/>
+              <w:bottom w:val="single" w:space="0" w:color="D3D3D3"/>
+              <w:start w:val="single" w:space="0" w:color="D3D3D3"/>
+              <w:end w:val="single" w:space="0" w:color="D3D3D3"/>
+            </w:tcBorders>
+          </w:tcPr>
+          <w:p>
+            <w:pPr>
+              <w:spacing w:before="0" w:after="60"/>
+              <w:keepNext/>
+              <w:jc w:val="center"/>
+            </w:pPr>
+            <w:r>
+              <w:rPr>
+                <w:rFonts w:ascii="Calibri" w:hAnsi="Calibri"/>
+                <w:sz w:val="20"/>
+              </w:rPr>
+              <w:t xml:space="default">1,161 (3.1%)</w:t>
+            </w:r>
+          </w:p>
+        </w:tc>
+        <w:tc>
+          <w:tcPr>
+            <w:tcBorders>
+              <w:top w:val="single" w:space="0" w:color="D3D3D3"/>
+              <w:bottom w:val="single" w:space="0" w:color="D3D3D3"/>
+              <w:start w:val="single" w:space="0" w:color="D3D3D3"/>
+              <w:end w:val="single" w:space="0" w:color="D3D3D3"/>
+            </w:tcBorders>
+          </w:tcPr>
+          <w:p>
+            <w:pPr>
+              <w:spacing w:before="0" w:after="60"/>
+              <w:keepNext/>
+              <w:jc w:val="center"/>
+            </w:pPr>
+            <w:r>
+              <w:rPr>
+                <w:rFonts w:ascii="Calibri" w:hAnsi="Calibri"/>
+                <w:sz w:val="20"/>
+              </w:rPr>
+              <w:t xml:space="default">3,608 (2.5%)</w:t>
             </w:r>
           </w:p>
         </w:tc>
@@ -18873,31 +18873,7 @@
                 <w:rFonts w:ascii="Calibri" w:hAnsi="Calibri"/>
                 <w:sz w:val="20"/>
               </w:rPr>
-              <w:t xml:space="default">landmark_cpit2dm</w:t>
-            </w:r>
-          </w:p>
-        </w:tc>
-        <w:tc>
-          <w:tcPr>
-            <w:tcBorders>
-              <w:top w:val="single" w:space="0" w:color="D3D3D3"/>
-              <w:bottom w:val="single" w:space="0" w:color="D3D3D3"/>
-              <w:start w:val="single" w:space="0" w:color="D3D3D3"/>
-              <w:end w:val="single" w:space="0" w:color="D3D3D3"/>
-            </w:tcBorders>
-          </w:tcPr>
-          <w:p>
-            <w:pPr>
-              <w:spacing w:before="0" w:after="60"/>
-              <w:keepNext/>
-              <w:jc w:val="center"/>
-            </w:pPr>
-            <w:r>
-              <w:rPr>
-                <w:rFonts w:ascii="Calibri" w:hAnsi="Calibri"/>
-                <w:sz w:val="20"/>
-              </w:rPr>
-              <w:t xml:space="default">247,546</w:t>
+              <w:t xml:space="default">    Missing</w:t>
             </w:r>
           </w:p>
         </w:tc>
@@ -18945,55 +18921,79 @@
                 <w:rFonts w:ascii="Calibri" w:hAnsi="Calibri"/>
                 <w:sz w:val="20"/>
               </w:rPr>
-              <w:t xml:space="default"/>
-            </w:r>
-          </w:p>
-        </w:tc>
-        <w:tc>
-          <w:tcPr>
-            <w:tcBorders>
-              <w:top w:val="single" w:space="0" w:color="D3D3D3"/>
-              <w:bottom w:val="single" w:space="0" w:color="D3D3D3"/>
-              <w:start w:val="single" w:space="0" w:color="D3D3D3"/>
-              <w:end w:val="single" w:space="0" w:color="D3D3D3"/>
-            </w:tcBorders>
-          </w:tcPr>
-          <w:p>
-            <w:pPr>
-              <w:spacing w:before="0" w:after="60"/>
-              <w:keepNext/>
-              <w:jc w:val="center"/>
-            </w:pPr>
-            <w:r>
-              <w:rPr>
-                <w:rFonts w:ascii="Calibri" w:hAnsi="Calibri"/>
-                <w:sz w:val="20"/>
-              </w:rPr>
-              <w:t xml:space="default"/>
-            </w:r>
-          </w:p>
-        </w:tc>
-        <w:tc>
-          <w:tcPr>
-            <w:tcBorders>
-              <w:top w:val="single" w:space="0" w:color="D3D3D3"/>
-              <w:bottom w:val="single" w:space="0" w:color="D3D3D3"/>
-              <w:start w:val="single" w:space="0" w:color="D3D3D3"/>
-              <w:end w:val="single" w:space="0" w:color="D3D3D3"/>
-            </w:tcBorders>
-          </w:tcPr>
-          <w:p>
-            <w:pPr>
-              <w:spacing w:before="0" w:after="60"/>
-              <w:keepNext/>
-              <w:jc w:val="center"/>
-            </w:pPr>
-            <w:r>
-              <w:rPr>
-                <w:rFonts w:ascii="Calibri" w:hAnsi="Calibri"/>
-                <w:sz w:val="20"/>
-              </w:rPr>
-              <w:t xml:space="default"/>
+              <w:t xml:space="default">28,698</w:t>
+            </w:r>
+          </w:p>
+        </w:tc>
+        <w:tc>
+          <w:tcPr>
+            <w:tcBorders>
+              <w:top w:val="single" w:space="0" w:color="D3D3D3"/>
+              <w:bottom w:val="single" w:space="0" w:color="D3D3D3"/>
+              <w:start w:val="single" w:space="0" w:color="D3D3D3"/>
+              <w:end w:val="single" w:space="0" w:color="D3D3D3"/>
+            </w:tcBorders>
+          </w:tcPr>
+          <w:p>
+            <w:pPr>
+              <w:spacing w:before="0" w:after="60"/>
+              <w:keepNext/>
+              <w:jc w:val="center"/>
+            </w:pPr>
+            <w:r>
+              <w:rPr>
+                <w:rFonts w:ascii="Calibri" w:hAnsi="Calibri"/>
+                <w:sz w:val="20"/>
+              </w:rPr>
+              <w:t xml:space="default">5,233</w:t>
+            </w:r>
+          </w:p>
+        </w:tc>
+        <w:tc>
+          <w:tcPr>
+            <w:tcBorders>
+              <w:top w:val="single" w:space="0" w:color="D3D3D3"/>
+              <w:bottom w:val="single" w:space="0" w:color="D3D3D3"/>
+              <w:start w:val="single" w:space="0" w:color="D3D3D3"/>
+              <w:end w:val="single" w:space="0" w:color="D3D3D3"/>
+            </w:tcBorders>
+          </w:tcPr>
+          <w:p>
+            <w:pPr>
+              <w:spacing w:before="0" w:after="60"/>
+              <w:keepNext/>
+              <w:jc w:val="center"/>
+            </w:pPr>
+            <w:r>
+              <w:rPr>
+                <w:rFonts w:ascii="Calibri" w:hAnsi="Calibri"/>
+                <w:sz w:val="20"/>
+              </w:rPr>
+              <w:t xml:space="default">3,660</w:t>
+            </w:r>
+          </w:p>
+        </w:tc>
+        <w:tc>
+          <w:tcPr>
+            <w:tcBorders>
+              <w:top w:val="single" w:space="0" w:color="D3D3D3"/>
+              <w:bottom w:val="single" w:space="0" w:color="D3D3D3"/>
+              <w:start w:val="single" w:space="0" w:color="D3D3D3"/>
+              <w:end w:val="single" w:space="0" w:color="D3D3D3"/>
+            </w:tcBorders>
+          </w:tcPr>
+          <w:p>
+            <w:pPr>
+              <w:spacing w:before="0" w:after="60"/>
+              <w:keepNext/>
+              <w:jc w:val="center"/>
+            </w:pPr>
+            <w:r>
+              <w:rPr>
+                <w:rFonts w:ascii="Calibri" w:hAnsi="Calibri"/>
+                <w:sz w:val="20"/>
+              </w:rPr>
+              <w:t xml:space="default">19,805</w:t>
             </w:r>
           </w:p>
         </w:tc>
@@ -19022,7 +19022,31 @@
                 <w:rFonts w:ascii="Calibri" w:hAnsi="Calibri"/>
                 <w:sz w:val="20"/>
               </w:rPr>
-              <w:t xml:space="default">    New onset in Landmark</w:t>
+              <w:t xml:space="default">landmark_cpit2dm</w:t>
+            </w:r>
+          </w:p>
+        </w:tc>
+        <w:tc>
+          <w:tcPr>
+            <w:tcBorders>
+              <w:top w:val="single" w:space="0" w:color="D3D3D3"/>
+              <w:bottom w:val="single" w:space="0" w:color="D3D3D3"/>
+              <w:start w:val="single" w:space="0" w:color="D3D3D3"/>
+              <w:end w:val="single" w:space="0" w:color="D3D3D3"/>
+            </w:tcBorders>
+          </w:tcPr>
+          <w:p>
+            <w:pPr>
+              <w:spacing w:before="0" w:after="60"/>
+              <w:keepNext/>
+              <w:jc w:val="center"/>
+            </w:pPr>
+            <w:r>
+              <w:rPr>
+                <w:rFonts w:ascii="Calibri" w:hAnsi="Calibri"/>
+                <w:sz w:val="20"/>
+              </w:rPr>
+              <w:t xml:space="default">247,546</w:t>
             </w:r>
           </w:p>
         </w:tc>
@@ -19070,79 +19094,55 @@
                 <w:rFonts w:ascii="Calibri" w:hAnsi="Calibri"/>
                 <w:sz w:val="20"/>
               </w:rPr>
-              <w:t xml:space="default">0 (0%)</w:t>
-            </w:r>
-          </w:p>
-        </w:tc>
-        <w:tc>
-          <w:tcPr>
-            <w:tcBorders>
-              <w:top w:val="single" w:space="0" w:color="D3D3D3"/>
-              <w:bottom w:val="single" w:space="0" w:color="D3D3D3"/>
-              <w:start w:val="single" w:space="0" w:color="D3D3D3"/>
-              <w:end w:val="single" w:space="0" w:color="D3D3D3"/>
-            </w:tcBorders>
-          </w:tcPr>
-          <w:p>
-            <w:pPr>
-              <w:spacing w:before="0" w:after="60"/>
-              <w:keepNext/>
-              <w:jc w:val="center"/>
-            </w:pPr>
-            <w:r>
-              <w:rPr>
-                <w:rFonts w:ascii="Calibri" w:hAnsi="Calibri"/>
-                <w:sz w:val="20"/>
-              </w:rPr>
-              <w:t xml:space="default">0 (0%)</w:t>
-            </w:r>
-          </w:p>
-        </w:tc>
-        <w:tc>
-          <w:tcPr>
-            <w:tcBorders>
-              <w:top w:val="single" w:space="0" w:color="D3D3D3"/>
-              <w:bottom w:val="single" w:space="0" w:color="D3D3D3"/>
-              <w:start w:val="single" w:space="0" w:color="D3D3D3"/>
-              <w:end w:val="single" w:space="0" w:color="D3D3D3"/>
-            </w:tcBorders>
-          </w:tcPr>
-          <w:p>
-            <w:pPr>
-              <w:spacing w:before="0" w:after="60"/>
-              <w:keepNext/>
-              <w:jc w:val="center"/>
-            </w:pPr>
-            <w:r>
-              <w:rPr>
-                <w:rFonts w:ascii="Calibri" w:hAnsi="Calibri"/>
-                <w:sz w:val="20"/>
-              </w:rPr>
-              <w:t xml:space="default">0 (0%)</w:t>
-            </w:r>
-          </w:p>
-        </w:tc>
-        <w:tc>
-          <w:tcPr>
-            <w:tcBorders>
-              <w:top w:val="single" w:space="0" w:color="D3D3D3"/>
-              <w:bottom w:val="single" w:space="0" w:color="D3D3D3"/>
-              <w:start w:val="single" w:space="0" w:color="D3D3D3"/>
-              <w:end w:val="single" w:space="0" w:color="D3D3D3"/>
-            </w:tcBorders>
-          </w:tcPr>
-          <w:p>
-            <w:pPr>
-              <w:spacing w:before="0" w:after="60"/>
-              <w:keepNext/>
-              <w:jc w:val="center"/>
-            </w:pPr>
-            <w:r>
-              <w:rPr>
-                <w:rFonts w:ascii="Calibri" w:hAnsi="Calibri"/>
-                <w:sz w:val="20"/>
-              </w:rPr>
-              <w:t xml:space="default">0 (0%)</w:t>
+              <w:t xml:space="default"/>
+            </w:r>
+          </w:p>
+        </w:tc>
+        <w:tc>
+          <w:tcPr>
+            <w:tcBorders>
+              <w:top w:val="single" w:space="0" w:color="D3D3D3"/>
+              <w:bottom w:val="single" w:space="0" w:color="D3D3D3"/>
+              <w:start w:val="single" w:space="0" w:color="D3D3D3"/>
+              <w:end w:val="single" w:space="0" w:color="D3D3D3"/>
+            </w:tcBorders>
+          </w:tcPr>
+          <w:p>
+            <w:pPr>
+              <w:spacing w:before="0" w:after="60"/>
+              <w:keepNext/>
+              <w:jc w:val="center"/>
+            </w:pPr>
+            <w:r>
+              <w:rPr>
+                <w:rFonts w:ascii="Calibri" w:hAnsi="Calibri"/>
+                <w:sz w:val="20"/>
+              </w:rPr>
+              <w:t xml:space="default"/>
+            </w:r>
+          </w:p>
+        </w:tc>
+        <w:tc>
+          <w:tcPr>
+            <w:tcBorders>
+              <w:top w:val="single" w:space="0" w:color="D3D3D3"/>
+              <w:bottom w:val="single" w:space="0" w:color="D3D3D3"/>
+              <w:start w:val="single" w:space="0" w:color="D3D3D3"/>
+              <w:end w:val="single" w:space="0" w:color="D3D3D3"/>
+            </w:tcBorders>
+          </w:tcPr>
+          <w:p>
+            <w:pPr>
+              <w:spacing w:before="0" w:after="60"/>
+              <w:keepNext/>
+              <w:jc w:val="center"/>
+            </w:pPr>
+            <w:r>
+              <w:rPr>
+                <w:rFonts w:ascii="Calibri" w:hAnsi="Calibri"/>
+                <w:sz w:val="20"/>
+              </w:rPr>
+              <w:t xml:space="default"/>
             </w:r>
           </w:p>
         </w:tc>
@@ -19171,7 +19171,7 @@
                 <w:rFonts w:ascii="Calibri" w:hAnsi="Calibri"/>
                 <w:sz w:val="20"/>
               </w:rPr>
-              <w:t xml:space="default">    No onset in Landmark</w:t>
+              <w:t xml:space="default">    New onset in Landmark</w:t>
             </w:r>
           </w:p>
         </w:tc>
@@ -19219,79 +19219,79 @@
                 <w:rFonts w:ascii="Calibri" w:hAnsi="Calibri"/>
                 <w:sz w:val="20"/>
               </w:rPr>
-              <w:t xml:space="default">247,546 (100%)</w:t>
-            </w:r>
-          </w:p>
-        </w:tc>
-        <w:tc>
-          <w:tcPr>
-            <w:tcBorders>
-              <w:top w:val="single" w:space="0" w:color="D3D3D3"/>
-              <w:bottom w:val="single" w:space="0" w:color="D3D3D3"/>
-              <w:start w:val="single" w:space="0" w:color="D3D3D3"/>
-              <w:end w:val="single" w:space="0" w:color="D3D3D3"/>
-            </w:tcBorders>
-          </w:tcPr>
-          <w:p>
-            <w:pPr>
-              <w:spacing w:before="0" w:after="60"/>
-              <w:keepNext/>
-              <w:jc w:val="center"/>
-            </w:pPr>
-            <w:r>
-              <w:rPr>
-                <w:rFonts w:ascii="Calibri" w:hAnsi="Calibri"/>
-                <w:sz w:val="20"/>
-              </w:rPr>
-              <w:t xml:space="default">43,906 (100%)</w:t>
-            </w:r>
-          </w:p>
-        </w:tc>
-        <w:tc>
-          <w:tcPr>
-            <w:tcBorders>
-              <w:top w:val="single" w:space="0" w:color="D3D3D3"/>
-              <w:bottom w:val="single" w:space="0" w:color="D3D3D3"/>
-              <w:start w:val="single" w:space="0" w:color="D3D3D3"/>
-              <w:end w:val="single" w:space="0" w:color="D3D3D3"/>
-            </w:tcBorders>
-          </w:tcPr>
-          <w:p>
-            <w:pPr>
-              <w:spacing w:before="0" w:after="60"/>
-              <w:keepNext/>
-              <w:jc w:val="center"/>
-            </w:pPr>
-            <w:r>
-              <w:rPr>
-                <w:rFonts w:ascii="Calibri" w:hAnsi="Calibri"/>
-                <w:sz w:val="20"/>
-              </w:rPr>
-              <w:t xml:space="default">40,957 (100%)</w:t>
-            </w:r>
-          </w:p>
-        </w:tc>
-        <w:tc>
-          <w:tcPr>
-            <w:tcBorders>
-              <w:top w:val="single" w:space="0" w:color="D3D3D3"/>
-              <w:bottom w:val="single" w:space="0" w:color="D3D3D3"/>
-              <w:start w:val="single" w:space="0" w:color="D3D3D3"/>
-              <w:end w:val="single" w:space="0" w:color="D3D3D3"/>
-            </w:tcBorders>
-          </w:tcPr>
-          <w:p>
-            <w:pPr>
-              <w:spacing w:before="0" w:after="60"/>
-              <w:keepNext/>
-              <w:jc w:val="center"/>
-            </w:pPr>
-            <w:r>
-              <w:rPr>
-                <w:rFonts w:ascii="Calibri" w:hAnsi="Calibri"/>
-                <w:sz w:val="20"/>
-              </w:rPr>
-              <w:t xml:space="default">162,683 (100%)</w:t>
+              <w:t xml:space="default">0 (0%)</w:t>
+            </w:r>
+          </w:p>
+        </w:tc>
+        <w:tc>
+          <w:tcPr>
+            <w:tcBorders>
+              <w:top w:val="single" w:space="0" w:color="D3D3D3"/>
+              <w:bottom w:val="single" w:space="0" w:color="D3D3D3"/>
+              <w:start w:val="single" w:space="0" w:color="D3D3D3"/>
+              <w:end w:val="single" w:space="0" w:color="D3D3D3"/>
+            </w:tcBorders>
+          </w:tcPr>
+          <w:p>
+            <w:pPr>
+              <w:spacing w:before="0" w:after="60"/>
+              <w:keepNext/>
+              <w:jc w:val="center"/>
+            </w:pPr>
+            <w:r>
+              <w:rPr>
+                <w:rFonts w:ascii="Calibri" w:hAnsi="Calibri"/>
+                <w:sz w:val="20"/>
+              </w:rPr>
+              <w:t xml:space="default">0 (0%)</w:t>
+            </w:r>
+          </w:p>
+        </w:tc>
+        <w:tc>
+          <w:tcPr>
+            <w:tcBorders>
+              <w:top w:val="single" w:space="0" w:color="D3D3D3"/>
+              <w:bottom w:val="single" w:space="0" w:color="D3D3D3"/>
+              <w:start w:val="single" w:space="0" w:color="D3D3D3"/>
+              <w:end w:val="single" w:space="0" w:color="D3D3D3"/>
+            </w:tcBorders>
+          </w:tcPr>
+          <w:p>
+            <w:pPr>
+              <w:spacing w:before="0" w:after="60"/>
+              <w:keepNext/>
+              <w:jc w:val="center"/>
+            </w:pPr>
+            <w:r>
+              <w:rPr>
+                <w:rFonts w:ascii="Calibri" w:hAnsi="Calibri"/>
+                <w:sz w:val="20"/>
+              </w:rPr>
+              <w:t xml:space="default">0 (0%)</w:t>
+            </w:r>
+          </w:p>
+        </w:tc>
+        <w:tc>
+          <w:tcPr>
+            <w:tcBorders>
+              <w:top w:val="single" w:space="0" w:color="D3D3D3"/>
+              <w:bottom w:val="single" w:space="0" w:color="D3D3D3"/>
+              <w:start w:val="single" w:space="0" w:color="D3D3D3"/>
+              <w:end w:val="single" w:space="0" w:color="D3D3D3"/>
+            </w:tcBorders>
+          </w:tcPr>
+          <w:p>
+            <w:pPr>
+              <w:spacing w:before="0" w:after="60"/>
+              <w:keepNext/>
+              <w:jc w:val="center"/>
+            </w:pPr>
+            <w:r>
+              <w:rPr>
+                <w:rFonts w:ascii="Calibri" w:hAnsi="Calibri"/>
+                <w:sz w:val="20"/>
+              </w:rPr>
+              <w:t xml:space="default">0 (0%)</w:t>
             </w:r>
           </w:p>
         </w:tc>
@@ -19320,31 +19320,7 @@
                 <w:rFonts w:ascii="Calibri" w:hAnsi="Calibri"/>
                 <w:sz w:val="20"/>
               </w:rPr>
-              <w:t xml:space="default">lookback_cpit2dm</w:t>
-            </w:r>
-          </w:p>
-        </w:tc>
-        <w:tc>
-          <w:tcPr>
-            <w:tcBorders>
-              <w:top w:val="single" w:space="0" w:color="D3D3D3"/>
-              <w:bottom w:val="single" w:space="0" w:color="D3D3D3"/>
-              <w:start w:val="single" w:space="0" w:color="D3D3D3"/>
-              <w:end w:val="single" w:space="0" w:color="D3D3D3"/>
-            </w:tcBorders>
-          </w:tcPr>
-          <w:p>
-            <w:pPr>
-              <w:spacing w:before="0" w:after="60"/>
-              <w:keepNext/>
-              <w:jc w:val="center"/>
-            </w:pPr>
-            <w:r>
-              <w:rPr>
-                <w:rFonts w:ascii="Calibri" w:hAnsi="Calibri"/>
-                <w:sz w:val="20"/>
-              </w:rPr>
-              <w:t xml:space="default">247,546</w:t>
+              <w:t xml:space="default">    No onset in Landmark</w:t>
             </w:r>
           </w:p>
         </w:tc>
@@ -19392,55 +19368,79 @@
                 <w:rFonts w:ascii="Calibri" w:hAnsi="Calibri"/>
                 <w:sz w:val="20"/>
               </w:rPr>
-              <w:t xml:space="default"/>
-            </w:r>
-          </w:p>
-        </w:tc>
-        <w:tc>
-          <w:tcPr>
-            <w:tcBorders>
-              <w:top w:val="single" w:space="0" w:color="D3D3D3"/>
-              <w:bottom w:val="single" w:space="0" w:color="D3D3D3"/>
-              <w:start w:val="single" w:space="0" w:color="D3D3D3"/>
-              <w:end w:val="single" w:space="0" w:color="D3D3D3"/>
-            </w:tcBorders>
-          </w:tcPr>
-          <w:p>
-            <w:pPr>
-              <w:spacing w:before="0" w:after="60"/>
-              <w:keepNext/>
-              <w:jc w:val="center"/>
-            </w:pPr>
-            <w:r>
-              <w:rPr>
-                <w:rFonts w:ascii="Calibri" w:hAnsi="Calibri"/>
-                <w:sz w:val="20"/>
-              </w:rPr>
-              <w:t xml:space="default"/>
-            </w:r>
-          </w:p>
-        </w:tc>
-        <w:tc>
-          <w:tcPr>
-            <w:tcBorders>
-              <w:top w:val="single" w:space="0" w:color="D3D3D3"/>
-              <w:bottom w:val="single" w:space="0" w:color="D3D3D3"/>
-              <w:start w:val="single" w:space="0" w:color="D3D3D3"/>
-              <w:end w:val="single" w:space="0" w:color="D3D3D3"/>
-            </w:tcBorders>
-          </w:tcPr>
-          <w:p>
-            <w:pPr>
-              <w:spacing w:before="0" w:after="60"/>
-              <w:keepNext/>
-              <w:jc w:val="center"/>
-            </w:pPr>
-            <w:r>
-              <w:rPr>
-                <w:rFonts w:ascii="Calibri" w:hAnsi="Calibri"/>
-                <w:sz w:val="20"/>
-              </w:rPr>
-              <w:t xml:space="default"/>
+              <w:t xml:space="default">247,546 (100%)</w:t>
+            </w:r>
+          </w:p>
+        </w:tc>
+        <w:tc>
+          <w:tcPr>
+            <w:tcBorders>
+              <w:top w:val="single" w:space="0" w:color="D3D3D3"/>
+              <w:bottom w:val="single" w:space="0" w:color="D3D3D3"/>
+              <w:start w:val="single" w:space="0" w:color="D3D3D3"/>
+              <w:end w:val="single" w:space="0" w:color="D3D3D3"/>
+            </w:tcBorders>
+          </w:tcPr>
+          <w:p>
+            <w:pPr>
+              <w:spacing w:before="0" w:after="60"/>
+              <w:keepNext/>
+              <w:jc w:val="center"/>
+            </w:pPr>
+            <w:r>
+              <w:rPr>
+                <w:rFonts w:ascii="Calibri" w:hAnsi="Calibri"/>
+                <w:sz w:val="20"/>
+              </w:rPr>
+              <w:t xml:space="default">43,906 (100%)</w:t>
+            </w:r>
+          </w:p>
+        </w:tc>
+        <w:tc>
+          <w:tcPr>
+            <w:tcBorders>
+              <w:top w:val="single" w:space="0" w:color="D3D3D3"/>
+              <w:bottom w:val="single" w:space="0" w:color="D3D3D3"/>
+              <w:start w:val="single" w:space="0" w:color="D3D3D3"/>
+              <w:end w:val="single" w:space="0" w:color="D3D3D3"/>
+            </w:tcBorders>
+          </w:tcPr>
+          <w:p>
+            <w:pPr>
+              <w:spacing w:before="0" w:after="60"/>
+              <w:keepNext/>
+              <w:jc w:val="center"/>
+            </w:pPr>
+            <w:r>
+              <w:rPr>
+                <w:rFonts w:ascii="Calibri" w:hAnsi="Calibri"/>
+                <w:sz w:val="20"/>
+              </w:rPr>
+              <w:t xml:space="default">40,957 (100%)</w:t>
+            </w:r>
+          </w:p>
+        </w:tc>
+        <w:tc>
+          <w:tcPr>
+            <w:tcBorders>
+              <w:top w:val="single" w:space="0" w:color="D3D3D3"/>
+              <w:bottom w:val="single" w:space="0" w:color="D3D3D3"/>
+              <w:start w:val="single" w:space="0" w:color="D3D3D3"/>
+              <w:end w:val="single" w:space="0" w:color="D3D3D3"/>
+            </w:tcBorders>
+          </w:tcPr>
+          <w:p>
+            <w:pPr>
+              <w:spacing w:before="0" w:after="60"/>
+              <w:keepNext/>
+              <w:jc w:val="center"/>
+            </w:pPr>
+            <w:r>
+              <w:rPr>
+                <w:rFonts w:ascii="Calibri" w:hAnsi="Calibri"/>
+                <w:sz w:val="20"/>
+              </w:rPr>
+              <w:t xml:space="default">162,683 (100%)</w:t>
             </w:r>
           </w:p>
         </w:tc>
@@ -19469,7 +19469,31 @@
                 <w:rFonts w:ascii="Calibri" w:hAnsi="Calibri"/>
                 <w:sz w:val="20"/>
               </w:rPr>
-              <w:t xml:space="default">    Unverified New onset in Lookback</w:t>
+              <w:t xml:space="default">lookback_cpit2dm</w:t>
+            </w:r>
+          </w:p>
+        </w:tc>
+        <w:tc>
+          <w:tcPr>
+            <w:tcBorders>
+              <w:top w:val="single" w:space="0" w:color="D3D3D3"/>
+              <w:bottom w:val="single" w:space="0" w:color="D3D3D3"/>
+              <w:start w:val="single" w:space="0" w:color="D3D3D3"/>
+              <w:end w:val="single" w:space="0" w:color="D3D3D3"/>
+            </w:tcBorders>
+          </w:tcPr>
+          <w:p>
+            <w:pPr>
+              <w:spacing w:before="0" w:after="60"/>
+              <w:keepNext/>
+              <w:jc w:val="center"/>
+            </w:pPr>
+            <w:r>
+              <w:rPr>
+                <w:rFonts w:ascii="Calibri" w:hAnsi="Calibri"/>
+                <w:sz w:val="20"/>
+              </w:rPr>
+              <w:t xml:space="default">247,546</w:t>
             </w:r>
           </w:p>
         </w:tc>
@@ -19517,79 +19541,55 @@
                 <w:rFonts w:ascii="Calibri" w:hAnsi="Calibri"/>
                 <w:sz w:val="20"/>
               </w:rPr>
-              <w:t xml:space="default">10,370 (4.2%)</w:t>
-            </w:r>
-          </w:p>
-        </w:tc>
-        <w:tc>
-          <w:tcPr>
-            <w:tcBorders>
-              <w:top w:val="single" w:space="0" w:color="D3D3D3"/>
-              <w:bottom w:val="single" w:space="0" w:color="D3D3D3"/>
-              <w:start w:val="single" w:space="0" w:color="D3D3D3"/>
-              <w:end w:val="single" w:space="0" w:color="D3D3D3"/>
-            </w:tcBorders>
-          </w:tcPr>
-          <w:p>
-            <w:pPr>
-              <w:spacing w:before="0" w:after="60"/>
-              <w:keepNext/>
-              <w:jc w:val="center"/>
-            </w:pPr>
-            <w:r>
-              <w:rPr>
-                <w:rFonts w:ascii="Calibri" w:hAnsi="Calibri"/>
-                <w:sz w:val="20"/>
-              </w:rPr>
-              <w:t xml:space="default">2,374 (5.4%)</w:t>
-            </w:r>
-          </w:p>
-        </w:tc>
-        <w:tc>
-          <w:tcPr>
-            <w:tcBorders>
-              <w:top w:val="single" w:space="0" w:color="D3D3D3"/>
-              <w:bottom w:val="single" w:space="0" w:color="D3D3D3"/>
-              <w:start w:val="single" w:space="0" w:color="D3D3D3"/>
-              <w:end w:val="single" w:space="0" w:color="D3D3D3"/>
-            </w:tcBorders>
-          </w:tcPr>
-          <w:p>
-            <w:pPr>
-              <w:spacing w:before="0" w:after="60"/>
-              <w:keepNext/>
-              <w:jc w:val="center"/>
-            </w:pPr>
-            <w:r>
-              <w:rPr>
-                <w:rFonts w:ascii="Calibri" w:hAnsi="Calibri"/>
-                <w:sz w:val="20"/>
-              </w:rPr>
-              <w:t xml:space="default">1,450 (3.5%)</w:t>
-            </w:r>
-          </w:p>
-        </w:tc>
-        <w:tc>
-          <w:tcPr>
-            <w:tcBorders>
-              <w:top w:val="single" w:space="0" w:color="D3D3D3"/>
-              <w:bottom w:val="single" w:space="0" w:color="D3D3D3"/>
-              <w:start w:val="single" w:space="0" w:color="D3D3D3"/>
-              <w:end w:val="single" w:space="0" w:color="D3D3D3"/>
-            </w:tcBorders>
-          </w:tcPr>
-          <w:p>
-            <w:pPr>
-              <w:spacing w:before="0" w:after="60"/>
-              <w:keepNext/>
-              <w:jc w:val="center"/>
-            </w:pPr>
-            <w:r>
-              <w:rPr>
-                <w:rFonts w:ascii="Calibri" w:hAnsi="Calibri"/>
-                <w:sz w:val="20"/>
-              </w:rPr>
-              <w:t xml:space="default">6,546 (4.0%)</w:t>
+              <w:t xml:space="default"/>
+            </w:r>
+          </w:p>
+        </w:tc>
+        <w:tc>
+          <w:tcPr>
+            <w:tcBorders>
+              <w:top w:val="single" w:space="0" w:color="D3D3D3"/>
+              <w:bottom w:val="single" w:space="0" w:color="D3D3D3"/>
+              <w:start w:val="single" w:space="0" w:color="D3D3D3"/>
+              <w:end w:val="single" w:space="0" w:color="D3D3D3"/>
+            </w:tcBorders>
+          </w:tcPr>
+          <w:p>
+            <w:pPr>
+              <w:spacing w:before="0" w:after="60"/>
+              <w:keepNext/>
+              <w:jc w:val="center"/>
+            </w:pPr>
+            <w:r>
+              <w:rPr>
+                <w:rFonts w:ascii="Calibri" w:hAnsi="Calibri"/>
+                <w:sz w:val="20"/>
+              </w:rPr>
+              <w:t xml:space="default"/>
+            </w:r>
+          </w:p>
+        </w:tc>
+        <w:tc>
+          <w:tcPr>
+            <w:tcBorders>
+              <w:top w:val="single" w:space="0" w:color="D3D3D3"/>
+              <w:bottom w:val="single" w:space="0" w:color="D3D3D3"/>
+              <w:start w:val="single" w:space="0" w:color="D3D3D3"/>
+              <w:end w:val="single" w:space="0" w:color="D3D3D3"/>
+            </w:tcBorders>
+          </w:tcPr>
+          <w:p>
+            <w:pPr>
+              <w:spacing w:before="0" w:after="60"/>
+              <w:keepNext/>
+              <w:jc w:val="center"/>
+            </w:pPr>
+            <w:r>
+              <w:rPr>
+                <w:rFonts w:ascii="Calibri" w:hAnsi="Calibri"/>
+                <w:sz w:val="20"/>
+              </w:rPr>
+              <w:t xml:space="default"/>
             </w:r>
           </w:p>
         </w:tc>
@@ -19618,6 +19618,155 @@
                 <w:rFonts w:ascii="Calibri" w:hAnsi="Calibri"/>
                 <w:sz w:val="20"/>
               </w:rPr>
+              <w:t xml:space="default">    Unverified New onset in Lookback</w:t>
+            </w:r>
+          </w:p>
+        </w:tc>
+        <w:tc>
+          <w:tcPr>
+            <w:tcBorders>
+              <w:top w:val="single" w:space="0" w:color="D3D3D3"/>
+              <w:bottom w:val="single" w:space="0" w:color="D3D3D3"/>
+              <w:start w:val="single" w:space="0" w:color="D3D3D3"/>
+              <w:end w:val="single" w:space="0" w:color="D3D3D3"/>
+            </w:tcBorders>
+          </w:tcPr>
+          <w:p>
+            <w:pPr>
+              <w:spacing w:before="0" w:after="60"/>
+              <w:keepNext/>
+              <w:jc w:val="center"/>
+            </w:pPr>
+            <w:r>
+              <w:rPr>
+                <w:rFonts w:ascii="Calibri" w:hAnsi="Calibri"/>
+                <w:sz w:val="20"/>
+              </w:rPr>
+              <w:t xml:space="default"/>
+            </w:r>
+          </w:p>
+        </w:tc>
+        <w:tc>
+          <w:tcPr>
+            <w:tcBorders>
+              <w:top w:val="single" w:space="0" w:color="D3D3D3"/>
+              <w:bottom w:val="single" w:space="0" w:color="D3D3D3"/>
+              <w:start w:val="single" w:space="0" w:color="D3D3D3"/>
+              <w:end w:val="single" w:space="0" w:color="D3D3D3"/>
+            </w:tcBorders>
+          </w:tcPr>
+          <w:p>
+            <w:pPr>
+              <w:spacing w:before="0" w:after="60"/>
+              <w:keepNext/>
+              <w:jc w:val="center"/>
+            </w:pPr>
+            <w:r>
+              <w:rPr>
+                <w:rFonts w:ascii="Calibri" w:hAnsi="Calibri"/>
+                <w:sz w:val="20"/>
+              </w:rPr>
+              <w:t xml:space="default">10,370 (4.2%)</w:t>
+            </w:r>
+          </w:p>
+        </w:tc>
+        <w:tc>
+          <w:tcPr>
+            <w:tcBorders>
+              <w:top w:val="single" w:space="0" w:color="D3D3D3"/>
+              <w:bottom w:val="single" w:space="0" w:color="D3D3D3"/>
+              <w:start w:val="single" w:space="0" w:color="D3D3D3"/>
+              <w:end w:val="single" w:space="0" w:color="D3D3D3"/>
+            </w:tcBorders>
+          </w:tcPr>
+          <w:p>
+            <w:pPr>
+              <w:spacing w:before="0" w:after="60"/>
+              <w:keepNext/>
+              <w:jc w:val="center"/>
+            </w:pPr>
+            <w:r>
+              <w:rPr>
+                <w:rFonts w:ascii="Calibri" w:hAnsi="Calibri"/>
+                <w:sz w:val="20"/>
+              </w:rPr>
+              <w:t xml:space="default">2,374 (5.4%)</w:t>
+            </w:r>
+          </w:p>
+        </w:tc>
+        <w:tc>
+          <w:tcPr>
+            <w:tcBorders>
+              <w:top w:val="single" w:space="0" w:color="D3D3D3"/>
+              <w:bottom w:val="single" w:space="0" w:color="D3D3D3"/>
+              <w:start w:val="single" w:space="0" w:color="D3D3D3"/>
+              <w:end w:val="single" w:space="0" w:color="D3D3D3"/>
+            </w:tcBorders>
+          </w:tcPr>
+          <w:p>
+            <w:pPr>
+              <w:spacing w:before="0" w:after="60"/>
+              <w:keepNext/>
+              <w:jc w:val="center"/>
+            </w:pPr>
+            <w:r>
+              <w:rPr>
+                <w:rFonts w:ascii="Calibri" w:hAnsi="Calibri"/>
+                <w:sz w:val="20"/>
+              </w:rPr>
+              <w:t xml:space="default">1,450 (3.5%)</w:t>
+            </w:r>
+          </w:p>
+        </w:tc>
+        <w:tc>
+          <w:tcPr>
+            <w:tcBorders>
+              <w:top w:val="single" w:space="0" w:color="D3D3D3"/>
+              <w:bottom w:val="single" w:space="0" w:color="D3D3D3"/>
+              <w:start w:val="single" w:space="0" w:color="D3D3D3"/>
+              <w:end w:val="single" w:space="0" w:color="D3D3D3"/>
+            </w:tcBorders>
+          </w:tcPr>
+          <w:p>
+            <w:pPr>
+              <w:spacing w:before="0" w:after="60"/>
+              <w:keepNext/>
+              <w:jc w:val="center"/>
+            </w:pPr>
+            <w:r>
+              <w:rPr>
+                <w:rFonts w:ascii="Calibri" w:hAnsi="Calibri"/>
+                <w:sz w:val="20"/>
+              </w:rPr>
+              <w:t xml:space="default">6,546 (4.0%)</w:t>
+            </w:r>
+          </w:p>
+        </w:tc>
+      </w:tr>
+      <w:tr>
+        <w:trPr>
+          <w:cantSplit/>
+        </w:trPr>
+        <w:tc>
+          <w:tcPr>
+            <w:tcBorders>
+              <w:top w:val="single" w:space="0" w:color="D3D3D3"/>
+              <w:bottom w:val="single" w:space="0" w:color="D3D3D3"/>
+              <w:start w:val="single" w:space="0" w:color="D3D3D3"/>
+              <w:end w:val="single" w:space="0" w:color="D3D3D3"/>
+            </w:tcBorders>
+          </w:tcPr>
+          <w:p>
+            <w:pPr>
+              <w:spacing w:before="0" w:after="60"/>
+              <w:keepNext/>
+              <w:jc w:val="start"/>
+            </w:pPr>
+            <w:r>
+              <w:rPr>
+                <w:rFonts w:ascii="Calibri" w:hAnsi="Calibri"/>
+                <w:sz w:val="20"/>
+              </w:rPr>
               <w:t xml:space="default">    Unverified No onset in Lookback</w:t>
             </w:r>
           </w:p>
@@ -19739,6 +19888,453 @@
                 <w:sz w:val="20"/>
               </w:rPr>
               <w:t xml:space="default">156,137 (96%)</w:t>
+            </w:r>
+          </w:p>
+        </w:tc>
+      </w:tr>
+      <w:tr>
+        <w:trPr>
+          <w:cantSplit/>
+        </w:trPr>
+        <w:tc>
+          <w:tcPr>
+            <w:tcBorders>
+              <w:top w:val="single" w:space="0" w:color="D3D3D3"/>
+              <w:bottom w:val="single" w:space="0" w:color="D3D3D3"/>
+              <w:start w:val="single" w:space="0" w:color="D3D3D3"/>
+              <w:end w:val="single" w:space="0" w:color="D3D3D3"/>
+            </w:tcBorders>
+          </w:tcPr>
+          <w:p>
+            <w:pPr>
+              <w:spacing w:before="0" w:after="60"/>
+              <w:keepNext/>
+              <w:jc w:val="start"/>
+            </w:pPr>
+            <w:r>
+              <w:rPr>
+                <w:rFonts w:ascii="Calibri" w:hAnsi="Calibri"/>
+                <w:sz w:val="20"/>
+              </w:rPr>
+              <w:t xml:space="default">cpit2dm_availability</w:t>
+            </w:r>
+          </w:p>
+        </w:tc>
+        <w:tc>
+          <w:tcPr>
+            <w:tcBorders>
+              <w:top w:val="single" w:space="0" w:color="D3D3D3"/>
+              <w:bottom w:val="single" w:space="0" w:color="D3D3D3"/>
+              <w:start w:val="single" w:space="0" w:color="D3D3D3"/>
+              <w:end w:val="single" w:space="0" w:color="D3D3D3"/>
+            </w:tcBorders>
+          </w:tcPr>
+          <w:p>
+            <w:pPr>
+              <w:spacing w:before="0" w:after="60"/>
+              <w:keepNext/>
+              <w:jc w:val="center"/>
+            </w:pPr>
+            <w:r>
+              <w:rPr>
+                <w:rFonts w:ascii="Calibri" w:hAnsi="Calibri"/>
+                <w:sz w:val="20"/>
+              </w:rPr>
+              <w:t xml:space="default">247,546</w:t>
+            </w:r>
+          </w:p>
+        </w:tc>
+        <w:tc>
+          <w:tcPr>
+            <w:tcBorders>
+              <w:top w:val="single" w:space="0" w:color="D3D3D3"/>
+              <w:bottom w:val="single" w:space="0" w:color="D3D3D3"/>
+              <w:start w:val="single" w:space="0" w:color="D3D3D3"/>
+              <w:end w:val="single" w:space="0" w:color="D3D3D3"/>
+            </w:tcBorders>
+          </w:tcPr>
+          <w:p>
+            <w:pPr>
+              <w:spacing w:before="0" w:after="60"/>
+              <w:keepNext/>
+              <w:jc w:val="center"/>
+            </w:pPr>
+            <w:r>
+              <w:rPr>
+                <w:rFonts w:ascii="Calibri" w:hAnsi="Calibri"/>
+                <w:sz w:val="20"/>
+              </w:rPr>
+              <w:t xml:space="default"/>
+            </w:r>
+          </w:p>
+        </w:tc>
+        <w:tc>
+          <w:tcPr>
+            <w:tcBorders>
+              <w:top w:val="single" w:space="0" w:color="D3D3D3"/>
+              <w:bottom w:val="single" w:space="0" w:color="D3D3D3"/>
+              <w:start w:val="single" w:space="0" w:color="D3D3D3"/>
+              <w:end w:val="single" w:space="0" w:color="D3D3D3"/>
+            </w:tcBorders>
+          </w:tcPr>
+          <w:p>
+            <w:pPr>
+              <w:spacing w:before="0" w:after="60"/>
+              <w:keepNext/>
+              <w:jc w:val="center"/>
+            </w:pPr>
+            <w:r>
+              <w:rPr>
+                <w:rFonts w:ascii="Calibri" w:hAnsi="Calibri"/>
+                <w:sz w:val="20"/>
+              </w:rPr>
+              <w:t xml:space="default"/>
+            </w:r>
+          </w:p>
+        </w:tc>
+        <w:tc>
+          <w:tcPr>
+            <w:tcBorders>
+              <w:top w:val="single" w:space="0" w:color="D3D3D3"/>
+              <w:bottom w:val="single" w:space="0" w:color="D3D3D3"/>
+              <w:start w:val="single" w:space="0" w:color="D3D3D3"/>
+              <w:end w:val="single" w:space="0" w:color="D3D3D3"/>
+            </w:tcBorders>
+          </w:tcPr>
+          <w:p>
+            <w:pPr>
+              <w:spacing w:before="0" w:after="60"/>
+              <w:keepNext/>
+              <w:jc w:val="center"/>
+            </w:pPr>
+            <w:r>
+              <w:rPr>
+                <w:rFonts w:ascii="Calibri" w:hAnsi="Calibri"/>
+                <w:sz w:val="20"/>
+              </w:rPr>
+              <w:t xml:space="default"/>
+            </w:r>
+          </w:p>
+        </w:tc>
+        <w:tc>
+          <w:tcPr>
+            <w:tcBorders>
+              <w:top w:val="single" w:space="0" w:color="D3D3D3"/>
+              <w:bottom w:val="single" w:space="0" w:color="D3D3D3"/>
+              <w:start w:val="single" w:space="0" w:color="D3D3D3"/>
+              <w:end w:val="single" w:space="0" w:color="D3D3D3"/>
+            </w:tcBorders>
+          </w:tcPr>
+          <w:p>
+            <w:pPr>
+              <w:spacing w:before="0" w:after="60"/>
+              <w:keepNext/>
+              <w:jc w:val="center"/>
+            </w:pPr>
+            <w:r>
+              <w:rPr>
+                <w:rFonts w:ascii="Calibri" w:hAnsi="Calibri"/>
+                <w:sz w:val="20"/>
+              </w:rPr>
+              <w:t xml:space="default"/>
+            </w:r>
+          </w:p>
+        </w:tc>
+      </w:tr>
+      <w:tr>
+        <w:trPr>
+          <w:cantSplit/>
+        </w:trPr>
+        <w:tc>
+          <w:tcPr>
+            <w:tcBorders>
+              <w:top w:val="single" w:space="0" w:color="D3D3D3"/>
+              <w:bottom w:val="single" w:space="0" w:color="D3D3D3"/>
+              <w:start w:val="single" w:space="0" w:color="D3D3D3"/>
+              <w:end w:val="single" w:space="0" w:color="D3D3D3"/>
+            </w:tcBorders>
+          </w:tcPr>
+          <w:p>
+            <w:pPr>
+              <w:spacing w:before="0" w:after="60"/>
+              <w:keepNext/>
+              <w:jc w:val="start"/>
+            </w:pPr>
+            <w:r>
+              <w:rPr>
+                <w:rFonts w:ascii="Calibri" w:hAnsi="Calibri"/>
+                <w:sz w:val="20"/>
+              </w:rPr>
+              <w:t xml:space="default">    CPIT2DM Available</w:t>
+            </w:r>
+          </w:p>
+        </w:tc>
+        <w:tc>
+          <w:tcPr>
+            <w:tcBorders>
+              <w:top w:val="single" w:space="0" w:color="D3D3D3"/>
+              <w:bottom w:val="single" w:space="0" w:color="D3D3D3"/>
+              <w:start w:val="single" w:space="0" w:color="D3D3D3"/>
+              <w:end w:val="single" w:space="0" w:color="D3D3D3"/>
+            </w:tcBorders>
+          </w:tcPr>
+          <w:p>
+            <w:pPr>
+              <w:spacing w:before="0" w:after="60"/>
+              <w:keepNext/>
+              <w:jc w:val="center"/>
+            </w:pPr>
+            <w:r>
+              <w:rPr>
+                <w:rFonts w:ascii="Calibri" w:hAnsi="Calibri"/>
+                <w:sz w:val="20"/>
+              </w:rPr>
+              <w:t xml:space="default"/>
+            </w:r>
+          </w:p>
+        </w:tc>
+        <w:tc>
+          <w:tcPr>
+            <w:tcBorders>
+              <w:top w:val="single" w:space="0" w:color="D3D3D3"/>
+              <w:bottom w:val="single" w:space="0" w:color="D3D3D3"/>
+              <w:start w:val="single" w:space="0" w:color="D3D3D3"/>
+              <w:end w:val="single" w:space="0" w:color="D3D3D3"/>
+            </w:tcBorders>
+          </w:tcPr>
+          <w:p>
+            <w:pPr>
+              <w:spacing w:before="0" w:after="60"/>
+              <w:keepNext/>
+              <w:jc w:val="center"/>
+            </w:pPr>
+            <w:r>
+              <w:rPr>
+                <w:rFonts w:ascii="Calibri" w:hAnsi="Calibri"/>
+                <w:sz w:val="20"/>
+              </w:rPr>
+              <w:t xml:space="default">218,848 (88%)</w:t>
+            </w:r>
+          </w:p>
+        </w:tc>
+        <w:tc>
+          <w:tcPr>
+            <w:tcBorders>
+              <w:top w:val="single" w:space="0" w:color="D3D3D3"/>
+              <w:bottom w:val="single" w:space="0" w:color="D3D3D3"/>
+              <w:start w:val="single" w:space="0" w:color="D3D3D3"/>
+              <w:end w:val="single" w:space="0" w:color="D3D3D3"/>
+            </w:tcBorders>
+          </w:tcPr>
+          <w:p>
+            <w:pPr>
+              <w:spacing w:before="0" w:after="60"/>
+              <w:keepNext/>
+              <w:jc w:val="center"/>
+            </w:pPr>
+            <w:r>
+              <w:rPr>
+                <w:rFonts w:ascii="Calibri" w:hAnsi="Calibri"/>
+                <w:sz w:val="20"/>
+              </w:rPr>
+              <w:t xml:space="default">38,673 (88%)</w:t>
+            </w:r>
+          </w:p>
+        </w:tc>
+        <w:tc>
+          <w:tcPr>
+            <w:tcBorders>
+              <w:top w:val="single" w:space="0" w:color="D3D3D3"/>
+              <w:bottom w:val="single" w:space="0" w:color="D3D3D3"/>
+              <w:start w:val="single" w:space="0" w:color="D3D3D3"/>
+              <w:end w:val="single" w:space="0" w:color="D3D3D3"/>
+            </w:tcBorders>
+          </w:tcPr>
+          <w:p>
+            <w:pPr>
+              <w:spacing w:before="0" w:after="60"/>
+              <w:keepNext/>
+              <w:jc w:val="center"/>
+            </w:pPr>
+            <w:r>
+              <w:rPr>
+                <w:rFonts w:ascii="Calibri" w:hAnsi="Calibri"/>
+                <w:sz w:val="20"/>
+              </w:rPr>
+              <w:t xml:space="default">37,297 (91%)</w:t>
+            </w:r>
+          </w:p>
+        </w:tc>
+        <w:tc>
+          <w:tcPr>
+            <w:tcBorders>
+              <w:top w:val="single" w:space="0" w:color="D3D3D3"/>
+              <w:bottom w:val="single" w:space="0" w:color="D3D3D3"/>
+              <w:start w:val="single" w:space="0" w:color="D3D3D3"/>
+              <w:end w:val="single" w:space="0" w:color="D3D3D3"/>
+            </w:tcBorders>
+          </w:tcPr>
+          <w:p>
+            <w:pPr>
+              <w:spacing w:before="0" w:after="60"/>
+              <w:keepNext/>
+              <w:jc w:val="center"/>
+            </w:pPr>
+            <w:r>
+              <w:rPr>
+                <w:rFonts w:ascii="Calibri" w:hAnsi="Calibri"/>
+                <w:sz w:val="20"/>
+              </w:rPr>
+              <w:t xml:space="default">142,878 (88%)</w:t>
+            </w:r>
+          </w:p>
+        </w:tc>
+      </w:tr>
+      <w:tr>
+        <w:trPr>
+          <w:cantSplit/>
+        </w:trPr>
+        <w:tc>
+          <w:tcPr>
+            <w:tcBorders>
+              <w:top w:val="single" w:space="0" w:color="D3D3D3"/>
+              <w:bottom w:val="single" w:space="0" w:color="D3D3D3"/>
+              <w:start w:val="single" w:space="0" w:color="D3D3D3"/>
+              <w:end w:val="single" w:space="0" w:color="D3D3D3"/>
+            </w:tcBorders>
+          </w:tcPr>
+          <w:p>
+            <w:pPr>
+              <w:spacing w:before="0" w:after="60"/>
+              <w:keepNext/>
+              <w:jc w:val="start"/>
+            </w:pPr>
+            <w:r>
+              <w:rPr>
+                <w:rFonts w:ascii="Calibri" w:hAnsi="Calibri"/>
+                <w:sz w:val="20"/>
+              </w:rPr>
+              <w:t xml:space="default">    CPIT2DM Unavailable</w:t>
+            </w:r>
+          </w:p>
+        </w:tc>
+        <w:tc>
+          <w:tcPr>
+            <w:tcBorders>
+              <w:top w:val="single" w:space="0" w:color="D3D3D3"/>
+              <w:bottom w:val="single" w:space="0" w:color="D3D3D3"/>
+              <w:start w:val="single" w:space="0" w:color="D3D3D3"/>
+              <w:end w:val="single" w:space="0" w:color="D3D3D3"/>
+            </w:tcBorders>
+          </w:tcPr>
+          <w:p>
+            <w:pPr>
+              <w:spacing w:before="0" w:after="60"/>
+              <w:keepNext/>
+              <w:jc w:val="center"/>
+            </w:pPr>
+            <w:r>
+              <w:rPr>
+                <w:rFonts w:ascii="Calibri" w:hAnsi="Calibri"/>
+                <w:sz w:val="20"/>
+              </w:rPr>
+              <w:t xml:space="default"/>
+            </w:r>
+          </w:p>
+        </w:tc>
+        <w:tc>
+          <w:tcPr>
+            <w:tcBorders>
+              <w:top w:val="single" w:space="0" w:color="D3D3D3"/>
+              <w:bottom w:val="single" w:space="0" w:color="D3D3D3"/>
+              <w:start w:val="single" w:space="0" w:color="D3D3D3"/>
+              <w:end w:val="single" w:space="0" w:color="D3D3D3"/>
+            </w:tcBorders>
+          </w:tcPr>
+          <w:p>
+            <w:pPr>
+              <w:spacing w:before="0" w:after="60"/>
+              <w:keepNext/>
+              <w:jc w:val="center"/>
+            </w:pPr>
+            <w:r>
+              <w:rPr>
+                <w:rFonts w:ascii="Calibri" w:hAnsi="Calibri"/>
+                <w:sz w:val="20"/>
+              </w:rPr>
+              <w:t xml:space="default">28,698 (12%)</w:t>
+            </w:r>
+          </w:p>
+        </w:tc>
+        <w:tc>
+          <w:tcPr>
+            <w:tcBorders>
+              <w:top w:val="single" w:space="0" w:color="D3D3D3"/>
+              <w:bottom w:val="single" w:space="0" w:color="D3D3D3"/>
+              <w:start w:val="single" w:space="0" w:color="D3D3D3"/>
+              <w:end w:val="single" w:space="0" w:color="D3D3D3"/>
+            </w:tcBorders>
+          </w:tcPr>
+          <w:p>
+            <w:pPr>
+              <w:spacing w:before="0" w:after="60"/>
+              <w:keepNext/>
+              <w:jc w:val="center"/>
+            </w:pPr>
+            <w:r>
+              <w:rPr>
+                <w:rFonts w:ascii="Calibri" w:hAnsi="Calibri"/>
+                <w:sz w:val="20"/>
+              </w:rPr>
+              <w:t xml:space="default">5,233 (12%)</w:t>
+            </w:r>
+          </w:p>
+        </w:tc>
+        <w:tc>
+          <w:tcPr>
+            <w:tcBorders>
+              <w:top w:val="single" w:space="0" w:color="D3D3D3"/>
+              <w:bottom w:val="single" w:space="0" w:color="D3D3D3"/>
+              <w:start w:val="single" w:space="0" w:color="D3D3D3"/>
+              <w:end w:val="single" w:space="0" w:color="D3D3D3"/>
+            </w:tcBorders>
+          </w:tcPr>
+          <w:p>
+            <w:pPr>
+              <w:spacing w:before="0" w:after="60"/>
+              <w:keepNext/>
+              <w:jc w:val="center"/>
+            </w:pPr>
+            <w:r>
+              <w:rPr>
+                <w:rFonts w:ascii="Calibri" w:hAnsi="Calibri"/>
+                <w:sz w:val="20"/>
+              </w:rPr>
+              <w:t xml:space="default">3,660 (8.9%)</w:t>
+            </w:r>
+          </w:p>
+        </w:tc>
+        <w:tc>
+          <w:tcPr>
+            <w:tcBorders>
+              <w:top w:val="single" w:space="0" w:color="D3D3D3"/>
+              <w:bottom w:val="single" w:space="0" w:color="D3D3D3"/>
+              <w:start w:val="single" w:space="0" w:color="D3D3D3"/>
+              <w:end w:val="single" w:space="0" w:color="D3D3D3"/>
+            </w:tcBorders>
+          </w:tcPr>
+          <w:p>
+            <w:pPr>
+              <w:spacing w:before="0" w:after="60"/>
+              <w:keepNext/>
+              <w:jc w:val="center"/>
+            </w:pPr>
+            <w:r>
+              <w:rPr>
+                <w:rFonts w:ascii="Calibri" w:hAnsi="Calibri"/>
+                <w:sz w:val="20"/>
+              </w:rPr>
+              <w:t xml:space="default">19,805 (12%)</w:t>
             </w:r>
           </w:p>
         </w:tc>

</xml_diff>

<commit_message>
Commit with unpublished results
</commit_message>
<xml_diff>
--- a/paper/table_unweighted summary lookback by cohort.docx
+++ b/paper/table_unweighted summary lookback by cohort.docx
@@ -2632,7 +2632,7 @@
                 <w:rFonts w:ascii="Calibri" w:hAnsi="Calibri"/>
                 <w:sz w:val="20"/>
               </w:rPr>
-              <w:t xml:space="default">payer_type_primary</w:t>
+              <w:t xml:space="default">payer_type_primary2</w:t>
             </w:r>
           </w:p>
         </w:tc>
@@ -2781,7 +2781,7 @@
                 <w:rFonts w:ascii="Calibri" w:hAnsi="Calibri"/>
                 <w:sz w:val="20"/>
               </w:rPr>
-              <w:t xml:space="default">    Bluecross</w:t>
+              <w:t xml:space="default">    Government</w:t>
             </w:r>
           </w:p>
         </w:tc>
@@ -2829,79 +2829,79 @@
                 <w:rFonts w:ascii="Calibri" w:hAnsi="Calibri"/>
                 <w:sz w:val="20"/>
               </w:rPr>
-              <w:t xml:space="default">27,962 (13%)</w:t>
-            </w:r>
-          </w:p>
-        </w:tc>
-        <w:tc>
-          <w:tcPr>
-            <w:tcBorders>
-              <w:top w:val="single" w:space="0" w:color="D3D3D3"/>
-              <w:bottom w:val="single" w:space="0" w:color="D3D3D3"/>
-              <w:start w:val="single" w:space="0" w:color="D3D3D3"/>
-              <w:end w:val="single" w:space="0" w:color="D3D3D3"/>
-            </w:tcBorders>
-          </w:tcPr>
-          <w:p>
-            <w:pPr>
-              <w:spacing w:before="0" w:after="60"/>
-              <w:keepNext/>
-              <w:jc w:val="center"/>
-            </w:pPr>
-            <w:r>
-              <w:rPr>
-                <w:rFonts w:ascii="Calibri" w:hAnsi="Calibri"/>
-                <w:sz w:val="20"/>
-              </w:rPr>
-              <w:t xml:space="default">5,149 (12%)</w:t>
-            </w:r>
-          </w:p>
-        </w:tc>
-        <w:tc>
-          <w:tcPr>
-            <w:tcBorders>
-              <w:top w:val="single" w:space="0" w:color="D3D3D3"/>
-              <w:bottom w:val="single" w:space="0" w:color="D3D3D3"/>
-              <w:start w:val="single" w:space="0" w:color="D3D3D3"/>
-              <w:end w:val="single" w:space="0" w:color="D3D3D3"/>
-            </w:tcBorders>
-          </w:tcPr>
-          <w:p>
-            <w:pPr>
-              <w:spacing w:before="0" w:after="60"/>
-              <w:keepNext/>
-              <w:jc w:val="center"/>
-            </w:pPr>
-            <w:r>
-              <w:rPr>
-                <w:rFonts w:ascii="Calibri" w:hAnsi="Calibri"/>
-                <w:sz w:val="20"/>
-              </w:rPr>
-              <w:t xml:space="default">6,163 (15%)</w:t>
-            </w:r>
-          </w:p>
-        </w:tc>
-        <w:tc>
-          <w:tcPr>
-            <w:tcBorders>
-              <w:top w:val="single" w:space="0" w:color="D3D3D3"/>
-              <w:bottom w:val="single" w:space="0" w:color="D3D3D3"/>
-              <w:start w:val="single" w:space="0" w:color="D3D3D3"/>
-              <w:end w:val="single" w:space="0" w:color="D3D3D3"/>
-            </w:tcBorders>
-          </w:tcPr>
-          <w:p>
-            <w:pPr>
-              <w:spacing w:before="0" w:after="60"/>
-              <w:keepNext/>
-              <w:jc w:val="center"/>
-            </w:pPr>
-            <w:r>
-              <w:rPr>
-                <w:rFonts w:ascii="Calibri" w:hAnsi="Calibri"/>
-                <w:sz w:val="20"/>
-              </w:rPr>
-              <w:t xml:space="default">16,650 (13%)</w:t>
+              <w:t xml:space="default">5,255 (2.4%)</w:t>
+            </w:r>
+          </w:p>
+        </w:tc>
+        <w:tc>
+          <w:tcPr>
+            <w:tcBorders>
+              <w:top w:val="single" w:space="0" w:color="D3D3D3"/>
+              <w:bottom w:val="single" w:space="0" w:color="D3D3D3"/>
+              <w:start w:val="single" w:space="0" w:color="D3D3D3"/>
+              <w:end w:val="single" w:space="0" w:color="D3D3D3"/>
+            </w:tcBorders>
+          </w:tcPr>
+          <w:p>
+            <w:pPr>
+              <w:spacing w:before="0" w:after="60"/>
+              <w:keepNext/>
+              <w:jc w:val="center"/>
+            </w:pPr>
+            <w:r>
+              <w:rPr>
+                <w:rFonts w:ascii="Calibri" w:hAnsi="Calibri"/>
+                <w:sz w:val="20"/>
+              </w:rPr>
+              <w:t xml:space="default">1,236 (2.9%)</w:t>
+            </w:r>
+          </w:p>
+        </w:tc>
+        <w:tc>
+          <w:tcPr>
+            <w:tcBorders>
+              <w:top w:val="single" w:space="0" w:color="D3D3D3"/>
+              <w:bottom w:val="single" w:space="0" w:color="D3D3D3"/>
+              <w:start w:val="single" w:space="0" w:color="D3D3D3"/>
+              <w:end w:val="single" w:space="0" w:color="D3D3D3"/>
+            </w:tcBorders>
+          </w:tcPr>
+          <w:p>
+            <w:pPr>
+              <w:spacing w:before="0" w:after="60"/>
+              <w:keepNext/>
+              <w:jc w:val="center"/>
+            </w:pPr>
+            <w:r>
+              <w:rPr>
+                <w:rFonts w:ascii="Calibri" w:hAnsi="Calibri"/>
+                <w:sz w:val="20"/>
+              </w:rPr>
+              <w:t xml:space="default">723 (1.8%)</w:t>
+            </w:r>
+          </w:p>
+        </w:tc>
+        <w:tc>
+          <w:tcPr>
+            <w:tcBorders>
+              <w:top w:val="single" w:space="0" w:color="D3D3D3"/>
+              <w:bottom w:val="single" w:space="0" w:color="D3D3D3"/>
+              <w:start w:val="single" w:space="0" w:color="D3D3D3"/>
+              <w:end w:val="single" w:space="0" w:color="D3D3D3"/>
+            </w:tcBorders>
+          </w:tcPr>
+          <w:p>
+            <w:pPr>
+              <w:spacing w:before="0" w:after="60"/>
+              <w:keepNext/>
+              <w:jc w:val="center"/>
+            </w:pPr>
+            <w:r>
+              <w:rPr>
+                <w:rFonts w:ascii="Calibri" w:hAnsi="Calibri"/>
+                <w:sz w:val="20"/>
+              </w:rPr>
+              <w:t xml:space="default">3,296 (2.5%)</w:t>
             </w:r>
           </w:p>
         </w:tc>
@@ -2930,7 +2930,7 @@
                 <w:rFonts w:ascii="Calibri" w:hAnsi="Calibri"/>
                 <w:sz w:val="20"/>
               </w:rPr>
-              <w:t xml:space="default">    Government</w:t>
+              <w:t xml:space="default">    Medicaid</w:t>
             </w:r>
           </w:p>
         </w:tc>
@@ -2978,79 +2978,79 @@
                 <w:rFonts w:ascii="Calibri" w:hAnsi="Calibri"/>
                 <w:sz w:val="20"/>
               </w:rPr>
-              <w:t xml:space="default">5,255 (2.4%)</w:t>
-            </w:r>
-          </w:p>
-        </w:tc>
-        <w:tc>
-          <w:tcPr>
-            <w:tcBorders>
-              <w:top w:val="single" w:space="0" w:color="D3D3D3"/>
-              <w:bottom w:val="single" w:space="0" w:color="D3D3D3"/>
-              <w:start w:val="single" w:space="0" w:color="D3D3D3"/>
-              <w:end w:val="single" w:space="0" w:color="D3D3D3"/>
-            </w:tcBorders>
-          </w:tcPr>
-          <w:p>
-            <w:pPr>
-              <w:spacing w:before="0" w:after="60"/>
-              <w:keepNext/>
-              <w:jc w:val="center"/>
-            </w:pPr>
-            <w:r>
-              <w:rPr>
-                <w:rFonts w:ascii="Calibri" w:hAnsi="Calibri"/>
-                <w:sz w:val="20"/>
-              </w:rPr>
-              <w:t xml:space="default">1,236 (2.9%)</w:t>
-            </w:r>
-          </w:p>
-        </w:tc>
-        <w:tc>
-          <w:tcPr>
-            <w:tcBorders>
-              <w:top w:val="single" w:space="0" w:color="D3D3D3"/>
-              <w:bottom w:val="single" w:space="0" w:color="D3D3D3"/>
-              <w:start w:val="single" w:space="0" w:color="D3D3D3"/>
-              <w:end w:val="single" w:space="0" w:color="D3D3D3"/>
-            </w:tcBorders>
-          </w:tcPr>
-          <w:p>
-            <w:pPr>
-              <w:spacing w:before="0" w:after="60"/>
-              <w:keepNext/>
-              <w:jc w:val="center"/>
-            </w:pPr>
-            <w:r>
-              <w:rPr>
-                <w:rFonts w:ascii="Calibri" w:hAnsi="Calibri"/>
-                <w:sz w:val="20"/>
-              </w:rPr>
-              <w:t xml:space="default">723 (1.8%)</w:t>
-            </w:r>
-          </w:p>
-        </w:tc>
-        <w:tc>
-          <w:tcPr>
-            <w:tcBorders>
-              <w:top w:val="single" w:space="0" w:color="D3D3D3"/>
-              <w:bottom w:val="single" w:space="0" w:color="D3D3D3"/>
-              <w:start w:val="single" w:space="0" w:color="D3D3D3"/>
-              <w:end w:val="single" w:space="0" w:color="D3D3D3"/>
-            </w:tcBorders>
-          </w:tcPr>
-          <w:p>
-            <w:pPr>
-              <w:spacing w:before="0" w:after="60"/>
-              <w:keepNext/>
-              <w:jc w:val="center"/>
-            </w:pPr>
-            <w:r>
-              <w:rPr>
-                <w:rFonts w:ascii="Calibri" w:hAnsi="Calibri"/>
-                <w:sz w:val="20"/>
-              </w:rPr>
-              <w:t xml:space="default">3,296 (2.5%)</w:t>
+              <w:t xml:space="default">17,930 (8.3%)</w:t>
+            </w:r>
+          </w:p>
+        </w:tc>
+        <w:tc>
+          <w:tcPr>
+            <w:tcBorders>
+              <w:top w:val="single" w:space="0" w:color="D3D3D3"/>
+              <w:bottom w:val="single" w:space="0" w:color="D3D3D3"/>
+              <w:start w:val="single" w:space="0" w:color="D3D3D3"/>
+              <w:end w:val="single" w:space="0" w:color="D3D3D3"/>
+            </w:tcBorders>
+          </w:tcPr>
+          <w:p>
+            <w:pPr>
+              <w:spacing w:before="0" w:after="60"/>
+              <w:keepNext/>
+              <w:jc w:val="center"/>
+            </w:pPr>
+            <w:r>
+              <w:rPr>
+                <w:rFonts w:ascii="Calibri" w:hAnsi="Calibri"/>
+                <w:sz w:val="20"/>
+              </w:rPr>
+              <w:t xml:space="default">3,305 (7.7%)</w:t>
+            </w:r>
+          </w:p>
+        </w:tc>
+        <w:tc>
+          <w:tcPr>
+            <w:tcBorders>
+              <w:top w:val="single" w:space="0" w:color="D3D3D3"/>
+              <w:bottom w:val="single" w:space="0" w:color="D3D3D3"/>
+              <w:start w:val="single" w:space="0" w:color="D3D3D3"/>
+              <w:end w:val="single" w:space="0" w:color="D3D3D3"/>
+            </w:tcBorders>
+          </w:tcPr>
+          <w:p>
+            <w:pPr>
+              <w:spacing w:before="0" w:after="60"/>
+              <w:keepNext/>
+              <w:jc w:val="center"/>
+            </w:pPr>
+            <w:r>
+              <w:rPr>
+                <w:rFonts w:ascii="Calibri" w:hAnsi="Calibri"/>
+                <w:sz w:val="20"/>
+              </w:rPr>
+              <w:t xml:space="default">3,563 (8.7%)</w:t>
+            </w:r>
+          </w:p>
+        </w:tc>
+        <w:tc>
+          <w:tcPr>
+            <w:tcBorders>
+              <w:top w:val="single" w:space="0" w:color="D3D3D3"/>
+              <w:bottom w:val="single" w:space="0" w:color="D3D3D3"/>
+              <w:start w:val="single" w:space="0" w:color="D3D3D3"/>
+              <w:end w:val="single" w:space="0" w:color="D3D3D3"/>
+            </w:tcBorders>
+          </w:tcPr>
+          <w:p>
+            <w:pPr>
+              <w:spacing w:before="0" w:after="60"/>
+              <w:keepNext/>
+              <w:jc w:val="center"/>
+            </w:pPr>
+            <w:r>
+              <w:rPr>
+                <w:rFonts w:ascii="Calibri" w:hAnsi="Calibri"/>
+                <w:sz w:val="20"/>
+              </w:rPr>
+              <w:t xml:space="default">11,062 (8.4%)</w:t>
             </w:r>
           </w:p>
         </w:tc>
@@ -3079,7 +3079,7 @@
                 <w:rFonts w:ascii="Calibri" w:hAnsi="Calibri"/>
                 <w:sz w:val="20"/>
               </w:rPr>
-              <w:t xml:space="default">    Medicaid</w:t>
+              <w:t xml:space="default">    Medicare</w:t>
             </w:r>
           </w:p>
         </w:tc>
@@ -3127,79 +3127,79 @@
                 <w:rFonts w:ascii="Calibri" w:hAnsi="Calibri"/>
                 <w:sz w:val="20"/>
               </w:rPr>
-              <w:t xml:space="default">17,930 (8.3%)</w:t>
-            </w:r>
-          </w:p>
-        </w:tc>
-        <w:tc>
-          <w:tcPr>
-            <w:tcBorders>
-              <w:top w:val="single" w:space="0" w:color="D3D3D3"/>
-              <w:bottom w:val="single" w:space="0" w:color="D3D3D3"/>
-              <w:start w:val="single" w:space="0" w:color="D3D3D3"/>
-              <w:end w:val="single" w:space="0" w:color="D3D3D3"/>
-            </w:tcBorders>
-          </w:tcPr>
-          <w:p>
-            <w:pPr>
-              <w:spacing w:before="0" w:after="60"/>
-              <w:keepNext/>
-              <w:jc w:val="center"/>
-            </w:pPr>
-            <w:r>
-              <w:rPr>
-                <w:rFonts w:ascii="Calibri" w:hAnsi="Calibri"/>
-                <w:sz w:val="20"/>
-              </w:rPr>
-              <w:t xml:space="default">3,305 (7.7%)</w:t>
-            </w:r>
-          </w:p>
-        </w:tc>
-        <w:tc>
-          <w:tcPr>
-            <w:tcBorders>
-              <w:top w:val="single" w:space="0" w:color="D3D3D3"/>
-              <w:bottom w:val="single" w:space="0" w:color="D3D3D3"/>
-              <w:start w:val="single" w:space="0" w:color="D3D3D3"/>
-              <w:end w:val="single" w:space="0" w:color="D3D3D3"/>
-            </w:tcBorders>
-          </w:tcPr>
-          <w:p>
-            <w:pPr>
-              <w:spacing w:before="0" w:after="60"/>
-              <w:keepNext/>
-              <w:jc w:val="center"/>
-            </w:pPr>
-            <w:r>
-              <w:rPr>
-                <w:rFonts w:ascii="Calibri" w:hAnsi="Calibri"/>
-                <w:sz w:val="20"/>
-              </w:rPr>
-              <w:t xml:space="default">3,563 (8.7%)</w:t>
-            </w:r>
-          </w:p>
-        </w:tc>
-        <w:tc>
-          <w:tcPr>
-            <w:tcBorders>
-              <w:top w:val="single" w:space="0" w:color="D3D3D3"/>
-              <w:bottom w:val="single" w:space="0" w:color="D3D3D3"/>
-              <w:start w:val="single" w:space="0" w:color="D3D3D3"/>
-              <w:end w:val="single" w:space="0" w:color="D3D3D3"/>
-            </w:tcBorders>
-          </w:tcPr>
-          <w:p>
-            <w:pPr>
-              <w:spacing w:before="0" w:after="60"/>
-              <w:keepNext/>
-              <w:jc w:val="center"/>
-            </w:pPr>
-            <w:r>
-              <w:rPr>
-                <w:rFonts w:ascii="Calibri" w:hAnsi="Calibri"/>
-                <w:sz w:val="20"/>
-              </w:rPr>
-              <w:t xml:space="default">11,062 (8.4%)</w:t>
+              <w:t xml:space="default">38,064 (18%)</w:t>
+            </w:r>
+          </w:p>
+        </w:tc>
+        <w:tc>
+          <w:tcPr>
+            <w:tcBorders>
+              <w:top w:val="single" w:space="0" w:color="D3D3D3"/>
+              <w:bottom w:val="single" w:space="0" w:color="D3D3D3"/>
+              <w:start w:val="single" w:space="0" w:color="D3D3D3"/>
+              <w:end w:val="single" w:space="0" w:color="D3D3D3"/>
+            </w:tcBorders>
+          </w:tcPr>
+          <w:p>
+            <w:pPr>
+              <w:spacing w:before="0" w:after="60"/>
+              <w:keepNext/>
+              <w:jc w:val="center"/>
+            </w:pPr>
+            <w:r>
+              <w:rPr>
+                <w:rFonts w:ascii="Calibri" w:hAnsi="Calibri"/>
+                <w:sz w:val="20"/>
+              </w:rPr>
+              <w:t xml:space="default">5,639 (13%)</w:t>
+            </w:r>
+          </w:p>
+        </w:tc>
+        <w:tc>
+          <w:tcPr>
+            <w:tcBorders>
+              <w:top w:val="single" w:space="0" w:color="D3D3D3"/>
+              <w:bottom w:val="single" w:space="0" w:color="D3D3D3"/>
+              <w:start w:val="single" w:space="0" w:color="D3D3D3"/>
+              <w:end w:val="single" w:space="0" w:color="D3D3D3"/>
+            </w:tcBorders>
+          </w:tcPr>
+          <w:p>
+            <w:pPr>
+              <w:spacing w:before="0" w:after="60"/>
+              <w:keepNext/>
+              <w:jc w:val="center"/>
+            </w:pPr>
+            <w:r>
+              <w:rPr>
+                <w:rFonts w:ascii="Calibri" w:hAnsi="Calibri"/>
+                <w:sz w:val="20"/>
+              </w:rPr>
+              <w:t xml:space="default">7,759 (19%)</w:t>
+            </w:r>
+          </w:p>
+        </w:tc>
+        <w:tc>
+          <w:tcPr>
+            <w:tcBorders>
+              <w:top w:val="single" w:space="0" w:color="D3D3D3"/>
+              <w:bottom w:val="single" w:space="0" w:color="D3D3D3"/>
+              <w:start w:val="single" w:space="0" w:color="D3D3D3"/>
+              <w:end w:val="single" w:space="0" w:color="D3D3D3"/>
+            </w:tcBorders>
+          </w:tcPr>
+          <w:p>
+            <w:pPr>
+              <w:spacing w:before="0" w:after="60"/>
+              <w:keepNext/>
+              <w:jc w:val="center"/>
+            </w:pPr>
+            <w:r>
+              <w:rPr>
+                <w:rFonts w:ascii="Calibri" w:hAnsi="Calibri"/>
+                <w:sz w:val="20"/>
+              </w:rPr>
+              <w:t xml:space="default">24,666 (19%)</w:t>
             </w:r>
           </w:p>
         </w:tc>
@@ -3228,7 +3228,7 @@
                 <w:rFonts w:ascii="Calibri" w:hAnsi="Calibri"/>
                 <w:sz w:val="20"/>
               </w:rPr>
-              <w:t xml:space="default">    Medicare</w:t>
+              <w:t xml:space="default">    No Information</w:t>
             </w:r>
           </w:p>
         </w:tc>
@@ -3276,79 +3276,79 @@
                 <w:rFonts w:ascii="Calibri" w:hAnsi="Calibri"/>
                 <w:sz w:val="20"/>
               </w:rPr>
-              <w:t xml:space="default">38,064 (18%)</w:t>
-            </w:r>
-          </w:p>
-        </w:tc>
-        <w:tc>
-          <w:tcPr>
-            <w:tcBorders>
-              <w:top w:val="single" w:space="0" w:color="D3D3D3"/>
-              <w:bottom w:val="single" w:space="0" w:color="D3D3D3"/>
-              <w:start w:val="single" w:space="0" w:color="D3D3D3"/>
-              <w:end w:val="single" w:space="0" w:color="D3D3D3"/>
-            </w:tcBorders>
-          </w:tcPr>
-          <w:p>
-            <w:pPr>
-              <w:spacing w:before="0" w:after="60"/>
-              <w:keepNext/>
-              <w:jc w:val="center"/>
-            </w:pPr>
-            <w:r>
-              <w:rPr>
-                <w:rFonts w:ascii="Calibri" w:hAnsi="Calibri"/>
-                <w:sz w:val="20"/>
-              </w:rPr>
-              <w:t xml:space="default">5,639 (13%)</w:t>
-            </w:r>
-          </w:p>
-        </w:tc>
-        <w:tc>
-          <w:tcPr>
-            <w:tcBorders>
-              <w:top w:val="single" w:space="0" w:color="D3D3D3"/>
-              <w:bottom w:val="single" w:space="0" w:color="D3D3D3"/>
-              <w:start w:val="single" w:space="0" w:color="D3D3D3"/>
-              <w:end w:val="single" w:space="0" w:color="D3D3D3"/>
-            </w:tcBorders>
-          </w:tcPr>
-          <w:p>
-            <w:pPr>
-              <w:spacing w:before="0" w:after="60"/>
-              <w:keepNext/>
-              <w:jc w:val="center"/>
-            </w:pPr>
-            <w:r>
-              <w:rPr>
-                <w:rFonts w:ascii="Calibri" w:hAnsi="Calibri"/>
-                <w:sz w:val="20"/>
-              </w:rPr>
-              <w:t xml:space="default">7,759 (19%)</w:t>
-            </w:r>
-          </w:p>
-        </w:tc>
-        <w:tc>
-          <w:tcPr>
-            <w:tcBorders>
-              <w:top w:val="single" w:space="0" w:color="D3D3D3"/>
-              <w:bottom w:val="single" w:space="0" w:color="D3D3D3"/>
-              <w:start w:val="single" w:space="0" w:color="D3D3D3"/>
-              <w:end w:val="single" w:space="0" w:color="D3D3D3"/>
-            </w:tcBorders>
-          </w:tcPr>
-          <w:p>
-            <w:pPr>
-              <w:spacing w:before="0" w:after="60"/>
-              <w:keepNext/>
-              <w:jc w:val="center"/>
-            </w:pPr>
-            <w:r>
-              <w:rPr>
-                <w:rFonts w:ascii="Calibri" w:hAnsi="Calibri"/>
-                <w:sz w:val="20"/>
-              </w:rPr>
-              <w:t xml:space="default">24,666 (19%)</w:t>
+              <w:t xml:space="default">51,138 (24%)</w:t>
+            </w:r>
+          </w:p>
+        </w:tc>
+        <w:tc>
+          <w:tcPr>
+            <w:tcBorders>
+              <w:top w:val="single" w:space="0" w:color="D3D3D3"/>
+              <w:bottom w:val="single" w:space="0" w:color="D3D3D3"/>
+              <w:start w:val="single" w:space="0" w:color="D3D3D3"/>
+              <w:end w:val="single" w:space="0" w:color="D3D3D3"/>
+            </w:tcBorders>
+          </w:tcPr>
+          <w:p>
+            <w:pPr>
+              <w:spacing w:before="0" w:after="60"/>
+              <w:keepNext/>
+              <w:jc w:val="center"/>
+            </w:pPr>
+            <w:r>
+              <w:rPr>
+                <w:rFonts w:ascii="Calibri" w:hAnsi="Calibri"/>
+                <w:sz w:val="20"/>
+              </w:rPr>
+              <w:t xml:space="default">9,240 (21%)</w:t>
+            </w:r>
+          </w:p>
+        </w:tc>
+        <w:tc>
+          <w:tcPr>
+            <w:tcBorders>
+              <w:top w:val="single" w:space="0" w:color="D3D3D3"/>
+              <w:bottom w:val="single" w:space="0" w:color="D3D3D3"/>
+              <w:start w:val="single" w:space="0" w:color="D3D3D3"/>
+              <w:end w:val="single" w:space="0" w:color="D3D3D3"/>
+            </w:tcBorders>
+          </w:tcPr>
+          <w:p>
+            <w:pPr>
+              <w:spacing w:before="0" w:after="60"/>
+              <w:keepNext/>
+              <w:jc w:val="center"/>
+            </w:pPr>
+            <w:r>
+              <w:rPr>
+                <w:rFonts w:ascii="Calibri" w:hAnsi="Calibri"/>
+                <w:sz w:val="20"/>
+              </w:rPr>
+              <w:t xml:space="default">5,742 (14%)</w:t>
+            </w:r>
+          </w:p>
+        </w:tc>
+        <w:tc>
+          <w:tcPr>
+            <w:tcBorders>
+              <w:top w:val="single" w:space="0" w:color="D3D3D3"/>
+              <w:bottom w:val="single" w:space="0" w:color="D3D3D3"/>
+              <w:start w:val="single" w:space="0" w:color="D3D3D3"/>
+              <w:end w:val="single" w:space="0" w:color="D3D3D3"/>
+            </w:tcBorders>
+          </w:tcPr>
+          <w:p>
+            <w:pPr>
+              <w:spacing w:before="0" w:after="60"/>
+              <w:keepNext/>
+              <w:jc w:val="center"/>
+            </w:pPr>
+            <w:r>
+              <w:rPr>
+                <w:rFonts w:ascii="Calibri" w:hAnsi="Calibri"/>
+                <w:sz w:val="20"/>
+              </w:rPr>
+              <w:t xml:space="default">36,156 (27%)</w:t>
             </w:r>
           </w:p>
         </w:tc>
@@ -3377,7 +3377,7 @@
                 <w:rFonts w:ascii="Calibri" w:hAnsi="Calibri"/>
                 <w:sz w:val="20"/>
               </w:rPr>
-              <w:t xml:space="default">    No Information</w:t>
+              <w:t xml:space="default">    No Insurance</w:t>
             </w:r>
           </w:p>
         </w:tc>
@@ -3425,79 +3425,79 @@
                 <w:rFonts w:ascii="Calibri" w:hAnsi="Calibri"/>
                 <w:sz w:val="20"/>
               </w:rPr>
-              <w:t xml:space="default">51,138 (24%)</w:t>
-            </w:r>
-          </w:p>
-        </w:tc>
-        <w:tc>
-          <w:tcPr>
-            <w:tcBorders>
-              <w:top w:val="single" w:space="0" w:color="D3D3D3"/>
-              <w:bottom w:val="single" w:space="0" w:color="D3D3D3"/>
-              <w:start w:val="single" w:space="0" w:color="D3D3D3"/>
-              <w:end w:val="single" w:space="0" w:color="D3D3D3"/>
-            </w:tcBorders>
-          </w:tcPr>
-          <w:p>
-            <w:pPr>
-              <w:spacing w:before="0" w:after="60"/>
-              <w:keepNext/>
-              <w:jc w:val="center"/>
-            </w:pPr>
-            <w:r>
-              <w:rPr>
-                <w:rFonts w:ascii="Calibri" w:hAnsi="Calibri"/>
-                <w:sz w:val="20"/>
-              </w:rPr>
-              <w:t xml:space="default">9,240 (21%)</w:t>
-            </w:r>
-          </w:p>
-        </w:tc>
-        <w:tc>
-          <w:tcPr>
-            <w:tcBorders>
-              <w:top w:val="single" w:space="0" w:color="D3D3D3"/>
-              <w:bottom w:val="single" w:space="0" w:color="D3D3D3"/>
-              <w:start w:val="single" w:space="0" w:color="D3D3D3"/>
-              <w:end w:val="single" w:space="0" w:color="D3D3D3"/>
-            </w:tcBorders>
-          </w:tcPr>
-          <w:p>
-            <w:pPr>
-              <w:spacing w:before="0" w:after="60"/>
-              <w:keepNext/>
-              <w:jc w:val="center"/>
-            </w:pPr>
-            <w:r>
-              <w:rPr>
-                <w:rFonts w:ascii="Calibri" w:hAnsi="Calibri"/>
-                <w:sz w:val="20"/>
-              </w:rPr>
-              <w:t xml:space="default">5,742 (14%)</w:t>
-            </w:r>
-          </w:p>
-        </w:tc>
-        <w:tc>
-          <w:tcPr>
-            <w:tcBorders>
-              <w:top w:val="single" w:space="0" w:color="D3D3D3"/>
-              <w:bottom w:val="single" w:space="0" w:color="D3D3D3"/>
-              <w:start w:val="single" w:space="0" w:color="D3D3D3"/>
-              <w:end w:val="single" w:space="0" w:color="D3D3D3"/>
-            </w:tcBorders>
-          </w:tcPr>
-          <w:p>
-            <w:pPr>
-              <w:spacing w:before="0" w:after="60"/>
-              <w:keepNext/>
-              <w:jc w:val="center"/>
-            </w:pPr>
-            <w:r>
-              <w:rPr>
-                <w:rFonts w:ascii="Calibri" w:hAnsi="Calibri"/>
-                <w:sz w:val="20"/>
-              </w:rPr>
-              <w:t xml:space="default">36,156 (27%)</w:t>
+              <w:t xml:space="default">4,168 (1.9%)</w:t>
+            </w:r>
+          </w:p>
+        </w:tc>
+        <w:tc>
+          <w:tcPr>
+            <w:tcBorders>
+              <w:top w:val="single" w:space="0" w:color="D3D3D3"/>
+              <w:bottom w:val="single" w:space="0" w:color="D3D3D3"/>
+              <w:start w:val="single" w:space="0" w:color="D3D3D3"/>
+              <w:end w:val="single" w:space="0" w:color="D3D3D3"/>
+            </w:tcBorders>
+          </w:tcPr>
+          <w:p>
+            <w:pPr>
+              <w:spacing w:before="0" w:after="60"/>
+              <w:keepNext/>
+              <w:jc w:val="center"/>
+            </w:pPr>
+            <w:r>
+              <w:rPr>
+                <w:rFonts w:ascii="Calibri" w:hAnsi="Calibri"/>
+                <w:sz w:val="20"/>
+              </w:rPr>
+              <w:t xml:space="default">567 (1.3%)</w:t>
+            </w:r>
+          </w:p>
+        </w:tc>
+        <w:tc>
+          <w:tcPr>
+            <w:tcBorders>
+              <w:top w:val="single" w:space="0" w:color="D3D3D3"/>
+              <w:bottom w:val="single" w:space="0" w:color="D3D3D3"/>
+              <w:start w:val="single" w:space="0" w:color="D3D3D3"/>
+              <w:end w:val="single" w:space="0" w:color="D3D3D3"/>
+            </w:tcBorders>
+          </w:tcPr>
+          <w:p>
+            <w:pPr>
+              <w:spacing w:before="0" w:after="60"/>
+              <w:keepNext/>
+              <w:jc w:val="center"/>
+            </w:pPr>
+            <w:r>
+              <w:rPr>
+                <w:rFonts w:ascii="Calibri" w:hAnsi="Calibri"/>
+                <w:sz w:val="20"/>
+              </w:rPr>
+              <w:t xml:space="default">1,729 (4.2%)</w:t>
+            </w:r>
+          </w:p>
+        </w:tc>
+        <w:tc>
+          <w:tcPr>
+            <w:tcBorders>
+              <w:top w:val="single" w:space="0" w:color="D3D3D3"/>
+              <w:bottom w:val="single" w:space="0" w:color="D3D3D3"/>
+              <w:start w:val="single" w:space="0" w:color="D3D3D3"/>
+              <w:end w:val="single" w:space="0" w:color="D3D3D3"/>
+            </w:tcBorders>
+          </w:tcPr>
+          <w:p>
+            <w:pPr>
+              <w:spacing w:before="0" w:after="60"/>
+              <w:keepNext/>
+              <w:jc w:val="center"/>
+            </w:pPr>
+            <w:r>
+              <w:rPr>
+                <w:rFonts w:ascii="Calibri" w:hAnsi="Calibri"/>
+                <w:sz w:val="20"/>
+              </w:rPr>
+              <w:t xml:space="default">1,872 (1.4%)</w:t>
             </w:r>
           </w:p>
         </w:tc>
@@ -3526,7 +3526,7 @@
                 <w:rFonts w:ascii="Calibri" w:hAnsi="Calibri"/>
                 <w:sz w:val="20"/>
               </w:rPr>
-              <w:t xml:space="default">    No Insurance</w:t>
+              <w:t xml:space="default">    Private</w:t>
             </w:r>
           </w:p>
         </w:tc>
@@ -3574,228 +3574,79 @@
                 <w:rFonts w:ascii="Calibri" w:hAnsi="Calibri"/>
                 <w:sz w:val="20"/>
               </w:rPr>
-              <w:t xml:space="default">4,168 (1.9%)</w:t>
-            </w:r>
-          </w:p>
-        </w:tc>
-        <w:tc>
-          <w:tcPr>
-            <w:tcBorders>
-              <w:top w:val="single" w:space="0" w:color="D3D3D3"/>
-              <w:bottom w:val="single" w:space="0" w:color="D3D3D3"/>
-              <w:start w:val="single" w:space="0" w:color="D3D3D3"/>
-              <w:end w:val="single" w:space="0" w:color="D3D3D3"/>
-            </w:tcBorders>
-          </w:tcPr>
-          <w:p>
-            <w:pPr>
-              <w:spacing w:before="0" w:after="60"/>
-              <w:keepNext/>
-              <w:jc w:val="center"/>
-            </w:pPr>
-            <w:r>
-              <w:rPr>
-                <w:rFonts w:ascii="Calibri" w:hAnsi="Calibri"/>
-                <w:sz w:val="20"/>
-              </w:rPr>
-              <w:t xml:space="default">567 (1.3%)</w:t>
-            </w:r>
-          </w:p>
-        </w:tc>
-        <w:tc>
-          <w:tcPr>
-            <w:tcBorders>
-              <w:top w:val="single" w:space="0" w:color="D3D3D3"/>
-              <w:bottom w:val="single" w:space="0" w:color="D3D3D3"/>
-              <w:start w:val="single" w:space="0" w:color="D3D3D3"/>
-              <w:end w:val="single" w:space="0" w:color="D3D3D3"/>
-            </w:tcBorders>
-          </w:tcPr>
-          <w:p>
-            <w:pPr>
-              <w:spacing w:before="0" w:after="60"/>
-              <w:keepNext/>
-              <w:jc w:val="center"/>
-            </w:pPr>
-            <w:r>
-              <w:rPr>
-                <w:rFonts w:ascii="Calibri" w:hAnsi="Calibri"/>
-                <w:sz w:val="20"/>
-              </w:rPr>
-              <w:t xml:space="default">1,729 (4.2%)</w:t>
-            </w:r>
-          </w:p>
-        </w:tc>
-        <w:tc>
-          <w:tcPr>
-            <w:tcBorders>
-              <w:top w:val="single" w:space="0" w:color="D3D3D3"/>
-              <w:bottom w:val="single" w:space="0" w:color="D3D3D3"/>
-              <w:start w:val="single" w:space="0" w:color="D3D3D3"/>
-              <w:end w:val="single" w:space="0" w:color="D3D3D3"/>
-            </w:tcBorders>
-          </w:tcPr>
-          <w:p>
-            <w:pPr>
-              <w:spacing w:before="0" w:after="60"/>
-              <w:keepNext/>
-              <w:jc w:val="center"/>
-            </w:pPr>
-            <w:r>
-              <w:rPr>
-                <w:rFonts w:ascii="Calibri" w:hAnsi="Calibri"/>
-                <w:sz w:val="20"/>
-              </w:rPr>
-              <w:t xml:space="default">1,872 (1.4%)</w:t>
-            </w:r>
-          </w:p>
-        </w:tc>
-      </w:tr>
-      <w:tr>
-        <w:trPr>
-          <w:cantSplit/>
-        </w:trPr>
-        <w:tc>
-          <w:tcPr>
-            <w:tcBorders>
-              <w:top w:val="single" w:space="0" w:color="D3D3D3"/>
-              <w:bottom w:val="single" w:space="0" w:color="D3D3D3"/>
-              <w:start w:val="single" w:space="0" w:color="D3D3D3"/>
-              <w:end w:val="single" w:space="0" w:color="D3D3D3"/>
-            </w:tcBorders>
-          </w:tcPr>
-          <w:p>
-            <w:pPr>
-              <w:spacing w:before="0" w:after="60"/>
-              <w:keepNext/>
-              <w:jc w:val="start"/>
-            </w:pPr>
-            <w:r>
-              <w:rPr>
-                <w:rFonts w:ascii="Calibri" w:hAnsi="Calibri"/>
-                <w:sz w:val="20"/>
-              </w:rPr>
-              <w:t xml:space="default">    Private or Other</w:t>
-            </w:r>
-          </w:p>
-        </w:tc>
-        <w:tc>
-          <w:tcPr>
-            <w:tcBorders>
-              <w:top w:val="single" w:space="0" w:color="D3D3D3"/>
-              <w:bottom w:val="single" w:space="0" w:color="D3D3D3"/>
-              <w:start w:val="single" w:space="0" w:color="D3D3D3"/>
-              <w:end w:val="single" w:space="0" w:color="D3D3D3"/>
-            </w:tcBorders>
-          </w:tcPr>
-          <w:p>
-            <w:pPr>
-              <w:spacing w:before="0" w:after="60"/>
-              <w:keepNext/>
-              <w:jc w:val="center"/>
-            </w:pPr>
-            <w:r>
-              <w:rPr>
-                <w:rFonts w:ascii="Calibri" w:hAnsi="Calibri"/>
-                <w:sz w:val="20"/>
-              </w:rPr>
-              <w:t xml:space="default"/>
-            </w:r>
-          </w:p>
-        </w:tc>
-        <w:tc>
-          <w:tcPr>
-            <w:tcBorders>
-              <w:top w:val="single" w:space="0" w:color="D3D3D3"/>
-              <w:bottom w:val="single" w:space="0" w:color="D3D3D3"/>
-              <w:start w:val="single" w:space="0" w:color="D3D3D3"/>
-              <w:end w:val="single" w:space="0" w:color="D3D3D3"/>
-            </w:tcBorders>
-          </w:tcPr>
-          <w:p>
-            <w:pPr>
-              <w:spacing w:before="0" w:after="60"/>
-              <w:keepNext/>
-              <w:jc w:val="center"/>
-            </w:pPr>
-            <w:r>
-              <w:rPr>
-                <w:rFonts w:ascii="Calibri" w:hAnsi="Calibri"/>
-                <w:sz w:val="20"/>
-              </w:rPr>
-              <w:t xml:space="default">71,068 (33%)</w:t>
-            </w:r>
-          </w:p>
-        </w:tc>
-        <w:tc>
-          <w:tcPr>
-            <w:tcBorders>
-              <w:top w:val="single" w:space="0" w:color="D3D3D3"/>
-              <w:bottom w:val="single" w:space="0" w:color="D3D3D3"/>
-              <w:start w:val="single" w:space="0" w:color="D3D3D3"/>
-              <w:end w:val="single" w:space="0" w:color="D3D3D3"/>
-            </w:tcBorders>
-          </w:tcPr>
-          <w:p>
-            <w:pPr>
-              <w:spacing w:before="0" w:after="60"/>
-              <w:keepNext/>
-              <w:jc w:val="center"/>
-            </w:pPr>
-            <w:r>
-              <w:rPr>
-                <w:rFonts w:ascii="Calibri" w:hAnsi="Calibri"/>
-                <w:sz w:val="20"/>
-              </w:rPr>
-              <w:t xml:space="default">17,899 (42%)</w:t>
-            </w:r>
-          </w:p>
-        </w:tc>
-        <w:tc>
-          <w:tcPr>
-            <w:tcBorders>
-              <w:top w:val="single" w:space="0" w:color="D3D3D3"/>
-              <w:bottom w:val="single" w:space="0" w:color="D3D3D3"/>
-              <w:start w:val="single" w:space="0" w:color="D3D3D3"/>
-              <w:end w:val="single" w:space="0" w:color="D3D3D3"/>
-            </w:tcBorders>
-          </w:tcPr>
-          <w:p>
-            <w:pPr>
-              <w:spacing w:before="0" w:after="60"/>
-              <w:keepNext/>
-              <w:jc w:val="center"/>
-            </w:pPr>
-            <w:r>
-              <w:rPr>
-                <w:rFonts w:ascii="Calibri" w:hAnsi="Calibri"/>
-                <w:sz w:val="20"/>
-              </w:rPr>
-              <w:t xml:space="default">15,278 (37%)</w:t>
-            </w:r>
-          </w:p>
-        </w:tc>
-        <w:tc>
-          <w:tcPr>
-            <w:tcBorders>
-              <w:top w:val="single" w:space="0" w:color="D3D3D3"/>
-              <w:bottom w:val="single" w:space="0" w:color="D3D3D3"/>
-              <w:start w:val="single" w:space="0" w:color="D3D3D3"/>
-              <w:end w:val="single" w:space="0" w:color="D3D3D3"/>
-            </w:tcBorders>
-          </w:tcPr>
-          <w:p>
-            <w:pPr>
-              <w:spacing w:before="0" w:after="60"/>
-              <w:keepNext/>
-              <w:jc w:val="center"/>
-            </w:pPr>
-            <w:r>
-              <w:rPr>
-                <w:rFonts w:ascii="Calibri" w:hAnsi="Calibri"/>
-                <w:sz w:val="20"/>
-              </w:rPr>
-              <w:t xml:space="default">37,891 (29%)</w:t>
+              <w:t xml:space="default">99,030 (46%)</w:t>
+            </w:r>
+          </w:p>
+        </w:tc>
+        <w:tc>
+          <w:tcPr>
+            <w:tcBorders>
+              <w:top w:val="single" w:space="0" w:color="D3D3D3"/>
+              <w:bottom w:val="single" w:space="0" w:color="D3D3D3"/>
+              <w:start w:val="single" w:space="0" w:color="D3D3D3"/>
+              <w:end w:val="single" w:space="0" w:color="D3D3D3"/>
+            </w:tcBorders>
+          </w:tcPr>
+          <w:p>
+            <w:pPr>
+              <w:spacing w:before="0" w:after="60"/>
+              <w:keepNext/>
+              <w:jc w:val="center"/>
+            </w:pPr>
+            <w:r>
+              <w:rPr>
+                <w:rFonts w:ascii="Calibri" w:hAnsi="Calibri"/>
+                <w:sz w:val="20"/>
+              </w:rPr>
+              <w:t xml:space="default">23,048 (54%)</w:t>
+            </w:r>
+          </w:p>
+        </w:tc>
+        <w:tc>
+          <w:tcPr>
+            <w:tcBorders>
+              <w:top w:val="single" w:space="0" w:color="D3D3D3"/>
+              <w:bottom w:val="single" w:space="0" w:color="D3D3D3"/>
+              <w:start w:val="single" w:space="0" w:color="D3D3D3"/>
+              <w:end w:val="single" w:space="0" w:color="D3D3D3"/>
+            </w:tcBorders>
+          </w:tcPr>
+          <w:p>
+            <w:pPr>
+              <w:spacing w:before="0" w:after="60"/>
+              <w:keepNext/>
+              <w:jc w:val="center"/>
+            </w:pPr>
+            <w:r>
+              <w:rPr>
+                <w:rFonts w:ascii="Calibri" w:hAnsi="Calibri"/>
+                <w:sz w:val="20"/>
+              </w:rPr>
+              <w:t xml:space="default">21,441 (52%)</w:t>
+            </w:r>
+          </w:p>
+        </w:tc>
+        <w:tc>
+          <w:tcPr>
+            <w:tcBorders>
+              <w:top w:val="single" w:space="0" w:color="D3D3D3"/>
+              <w:bottom w:val="single" w:space="0" w:color="D3D3D3"/>
+              <w:start w:val="single" w:space="0" w:color="D3D3D3"/>
+              <w:end w:val="single" w:space="0" w:color="D3D3D3"/>
+            </w:tcBorders>
+          </w:tcPr>
+          <w:p>
+            <w:pPr>
+              <w:spacing w:before="0" w:after="60"/>
+              <w:keepNext/>
+              <w:jc w:val="center"/>
+            </w:pPr>
+            <w:r>
+              <w:rPr>
+                <w:rFonts w:ascii="Calibri" w:hAnsi="Calibri"/>
+                <w:sz w:val="20"/>
+              </w:rPr>
+              <w:t xml:space="default">54,541 (41%)</w:t>
             </w:r>
           </w:p>
         </w:tc>

</xml_diff>